<commit_message>
M3-L5 - Demo con la que vamos a trabajar
</commit_message>
<xml_diff>
--- a/M3/Project3V2/Extras/CRUD Typescript.docx
+++ b/M3/Project3V2/Extras/CRUD Typescript.docx
@@ -8,6 +8,7 @@
         <w:rPr>
           <w:b/>
           <w:bCs/>
+          <w:lang w:val="en-US"/>
         </w:rPr>
       </w:pPr>
       <w:proofErr w:type="spellStart"/>
@@ -15,6 +16,7 @@
         <w:rPr>
           <w:b/>
           <w:bCs/>
+          <w:lang w:val="en-US"/>
         </w:rPr>
         <w:t>Nodejs</w:t>
       </w:r>
@@ -23,40 +25,9 @@
         <w:rPr>
           <w:b/>
           <w:bCs/>
-        </w:rPr>
-        <w:t xml:space="preserve">, </w:t>
-      </w:r>
-      <w:proofErr w:type="spellStart"/>
-      <w:r>
-        <w:rPr>
-          <w:b/>
-          <w:bCs/>
-        </w:rPr>
-        <w:t>PostgreSQL</w:t>
-      </w:r>
-      <w:proofErr w:type="spellEnd"/>
-      <w:r>
-        <w:rPr>
-          <w:b/>
-          <w:bCs/>
-        </w:rPr>
-        <w:t xml:space="preserve"> &amp; </w:t>
-      </w:r>
-      <w:proofErr w:type="spellStart"/>
-      <w:r>
-        <w:rPr>
-          <w:b/>
-          <w:bCs/>
-        </w:rPr>
-        <w:t>Typescript</w:t>
-      </w:r>
-      <w:proofErr w:type="spellEnd"/>
-      <w:r>
-        <w:rPr>
-          <w:b/>
-          <w:bCs/>
-        </w:rPr>
-        <w:t>, REST API CRUD</w:t>
+          <w:lang w:val="en-US"/>
+        </w:rPr>
+        <w:t>, PostgreSQL &amp; Typescript, REST API CRUD</w:t>
       </w:r>
     </w:p>
     <w:p>
@@ -90,10 +61,7 @@
         </w:numPr>
       </w:pPr>
       <w:r>
-        <w:t xml:space="preserve">Crear un README.md con </w:t>
-      </w:r>
-      <w:r>
-        <w:t xml:space="preserve">las </w:t>
+        <w:t xml:space="preserve">Crear un README.md con las </w:t>
       </w:r>
       <w:proofErr w:type="spellStart"/>
       <w:r>
@@ -312,13 +280,7 @@
       <w:proofErr w:type="spellEnd"/>
       <w:r>
         <w:br/>
-        <w:t xml:space="preserve">Por ahora contiene un console.log(“Hola Mundo!!! </w:t>
-      </w:r>
-      <w:r>
-        <w:t>”</w:t>
-      </w:r>
-      <w:r>
-        <w:t>)</w:t>
+        <w:t>Por ahora contiene un console.log(“Hola Mundo!!! ”)</w:t>
       </w:r>
     </w:p>
     <w:p>
@@ -564,66 +526,196 @@
     <w:p>
       <w:pPr>
         <w:pStyle w:val="Prrafodelista"/>
+        <w:rPr>
+          <w:lang w:val="en-US"/>
+        </w:rPr>
+      </w:pPr>
+      <w:r>
+        <w:rPr>
+          <w:lang w:val="en-US"/>
+        </w:rPr>
+        <w:t xml:space="preserve">    /* Visit https://aka.ms/tsconfig to read more about this file */</w:t>
+      </w:r>
+    </w:p>
+    <w:p>
+      <w:pPr>
+        <w:pStyle w:val="Prrafodelista"/>
+        <w:rPr>
+          <w:lang w:val="en-US"/>
+        </w:rPr>
+      </w:pPr>
+    </w:p>
+    <w:p>
+      <w:pPr>
+        <w:pStyle w:val="Prrafodelista"/>
+        <w:rPr>
+          <w:lang w:val="en-US"/>
+        </w:rPr>
+      </w:pPr>
+      <w:r>
+        <w:rPr>
+          <w:lang w:val="en-US"/>
+        </w:rPr>
+        <w:t xml:space="preserve">    /* Language and Environment */</w:t>
+      </w:r>
+    </w:p>
+    <w:p>
+      <w:pPr>
+        <w:pStyle w:val="Prrafodelista"/>
+      </w:pPr>
+      <w:r>
+        <w:rPr>
+          <w:lang w:val="en-US"/>
+        </w:rPr>
+        <w:t xml:space="preserve">    "target": "ES6</w:t>
+      </w:r>
+      <w:r>
+        <w:rPr>
+          <w:lang w:val="en-US"/>
+        </w:rPr>
+        <w:t xml:space="preserve">" /* Set the JavaScript language version for emitted JavaScript and include compatible library declarations. </w:t>
+      </w:r>
+      <w:r>
+        <w:t>*/,</w:t>
+      </w:r>
+    </w:p>
+    <w:p>
+      <w:pPr>
+        <w:pStyle w:val="Prrafodelista"/>
+      </w:pPr>
+    </w:p>
+    <w:p>
+      <w:pPr>
+        <w:pStyle w:val="Prrafodelista"/>
+      </w:pPr>
+      <w:r>
+        <w:t xml:space="preserve">    /* Modules */</w:t>
+      </w:r>
+    </w:p>
+    <w:p>
+      <w:pPr>
+        <w:pStyle w:val="Prrafodelista"/>
+      </w:pPr>
+      <w:r>
+        <w:t xml:space="preserve">    "module": "</w:t>
+      </w:r>
+      <w:proofErr w:type="spellStart"/>
+      <w:r>
+        <w:t>commonjs</w:t>
+      </w:r>
+      <w:proofErr w:type="spellEnd"/>
+      <w:r>
+        <w:t xml:space="preserve">" /* </w:t>
+      </w:r>
+      <w:proofErr w:type="spellStart"/>
+      <w:r>
+        <w:t>Specify</w:t>
+      </w:r>
+      <w:proofErr w:type="spellEnd"/>
+      <w:r>
+        <w:t xml:space="preserve"> </w:t>
+      </w:r>
+      <w:proofErr w:type="spellStart"/>
+      <w:r>
+        <w:t>what</w:t>
+      </w:r>
+      <w:proofErr w:type="spellEnd"/>
+      <w:r>
+        <w:t xml:space="preserve"> module </w:t>
+      </w:r>
+      <w:proofErr w:type="spellStart"/>
+      <w:r>
+        <w:t>code</w:t>
+      </w:r>
+      <w:proofErr w:type="spellEnd"/>
+      <w:r>
+        <w:t xml:space="preserve"> </w:t>
+      </w:r>
+      <w:proofErr w:type="spellStart"/>
+      <w:r>
+        <w:t>is</w:t>
+      </w:r>
+      <w:proofErr w:type="spellEnd"/>
+      <w:r>
+        <w:t xml:space="preserve"> </w:t>
+      </w:r>
+      <w:proofErr w:type="spellStart"/>
+      <w:r>
+        <w:t>generated</w:t>
+      </w:r>
+      <w:proofErr w:type="spellEnd"/>
+      <w:r>
+        <w:t>. */,</w:t>
+      </w:r>
+    </w:p>
+    <w:p>
+      <w:pPr>
+        <w:pStyle w:val="Prrafodelista"/>
+      </w:pPr>
+      <w:r>
+        <w:t xml:space="preserve">    </w:t>
+      </w:r>
+      <w:r>
+        <w:rPr>
+          <w:lang w:val="en-US"/>
+        </w:rPr>
+        <w:t>"</w:t>
+      </w:r>
+      <w:proofErr w:type="spellStart"/>
+      <w:r>
+        <w:rPr>
+          <w:lang w:val="en-US"/>
+        </w:rPr>
+        <w:t>rootDir</w:t>
+      </w:r>
+      <w:proofErr w:type="spellEnd"/>
+      <w:r>
+        <w:rPr>
+          <w:lang w:val="en-US"/>
+        </w:rPr>
+        <w:t xml:space="preserve">": </w:t>
+      </w:r>
+      <w:proofErr w:type="gramStart"/>
+      <w:r>
+        <w:rPr>
+          <w:lang w:val="en-US"/>
+        </w:rPr>
+        <w:t>"./</w:t>
+      </w:r>
+      <w:proofErr w:type="spellStart"/>
+      <w:proofErr w:type="gramEnd"/>
+      <w:r>
+        <w:rPr>
+          <w:lang w:val="en-US"/>
+        </w:rPr>
+        <w:t>src</w:t>
+      </w:r>
+      <w:proofErr w:type="spellEnd"/>
+      <w:r>
+        <w:rPr>
+          <w:lang w:val="en-US"/>
+        </w:rPr>
+        <w:t xml:space="preserve">" /* Specify the root folder within your source files. </w:t>
+      </w:r>
+      <w:r>
+        <w:t>*/,</w:t>
+      </w:r>
+    </w:p>
+    <w:p>
+      <w:pPr>
+        <w:pStyle w:val="Prrafodelista"/>
+      </w:pPr>
+    </w:p>
+    <w:p>
+      <w:pPr>
+        <w:pStyle w:val="Prrafodelista"/>
       </w:pPr>
       <w:r>
         <w:t xml:space="preserve">    /* </w:t>
       </w:r>
       <w:proofErr w:type="spellStart"/>
       <w:r>
-        <w:t>Visit</w:t>
-      </w:r>
-      <w:proofErr w:type="spellEnd"/>
-      <w:r>
-        <w:t xml:space="preserve"> https://aka.ms/tsconfig to </w:t>
-      </w:r>
-      <w:proofErr w:type="spellStart"/>
-      <w:r>
-        <w:t>read</w:t>
-      </w:r>
-      <w:proofErr w:type="spellEnd"/>
-      <w:r>
-        <w:t xml:space="preserve"> more </w:t>
-      </w:r>
-      <w:proofErr w:type="spellStart"/>
-      <w:r>
-        <w:t>about</w:t>
-      </w:r>
-      <w:proofErr w:type="spellEnd"/>
-      <w:r>
-        <w:t xml:space="preserve"> </w:t>
-      </w:r>
-      <w:proofErr w:type="spellStart"/>
-      <w:r>
-        <w:t>this</w:t>
-      </w:r>
-      <w:proofErr w:type="spellEnd"/>
-      <w:r>
-        <w:t xml:space="preserve"> file */</w:t>
-      </w:r>
-    </w:p>
-    <w:p>
-      <w:pPr>
-        <w:pStyle w:val="Prrafodelista"/>
-      </w:pPr>
-    </w:p>
-    <w:p>
-      <w:pPr>
-        <w:pStyle w:val="Prrafodelista"/>
-      </w:pPr>
-      <w:r>
-        <w:t xml:space="preserve">    /* </w:t>
-      </w:r>
-      <w:proofErr w:type="spellStart"/>
-      <w:r>
-        <w:t>Language</w:t>
-      </w:r>
-      <w:proofErr w:type="spellEnd"/>
-      <w:r>
-        <w:t xml:space="preserve"> and </w:t>
-      </w:r>
-      <w:proofErr w:type="spellStart"/>
-      <w:r>
-        <w:t>Environment</w:t>
+        <w:t>Emit</w:t>
       </w:r>
       <w:proofErr w:type="spellEnd"/>
       <w:r>
@@ -635,443 +727,133 @@
         <w:pStyle w:val="Prrafodelista"/>
       </w:pPr>
       <w:r>
-        <w:t xml:space="preserve">    "target": "ES6</w:t>
-      </w:r>
-      <w:r>
-        <w:t xml:space="preserve">" /* Set </w:t>
-      </w:r>
-      <w:proofErr w:type="spellStart"/>
-      <w:r>
-        <w:t>the</w:t>
-      </w:r>
-      <w:proofErr w:type="spellEnd"/>
-      <w:r>
-        <w:t xml:space="preserve"> JavaScript </w:t>
-      </w:r>
-      <w:proofErr w:type="spellStart"/>
-      <w:r>
-        <w:t>language</w:t>
-      </w:r>
-      <w:proofErr w:type="spellEnd"/>
-      <w:r>
-        <w:t xml:space="preserve"> </w:t>
-      </w:r>
-      <w:proofErr w:type="spellStart"/>
-      <w:r>
-        <w:t>version</w:t>
-      </w:r>
-      <w:proofErr w:type="spellEnd"/>
-      <w:r>
-        <w:t xml:space="preserve"> </w:t>
-      </w:r>
-      <w:proofErr w:type="spellStart"/>
-      <w:r>
-        <w:t>for</w:t>
-      </w:r>
-      <w:proofErr w:type="spellEnd"/>
-      <w:r>
-        <w:t xml:space="preserve"> </w:t>
-      </w:r>
-      <w:proofErr w:type="spellStart"/>
-      <w:r>
-        <w:t>emitted</w:t>
-      </w:r>
-      <w:proofErr w:type="spellEnd"/>
-      <w:r>
-        <w:t xml:space="preserve"> JavaScript and </w:t>
-      </w:r>
-      <w:proofErr w:type="spellStart"/>
-      <w:r>
-        <w:t>include</w:t>
-      </w:r>
-      <w:proofErr w:type="spellEnd"/>
-      <w:r>
-        <w:t xml:space="preserve"> compatible </w:t>
-      </w:r>
-      <w:proofErr w:type="spellStart"/>
-      <w:r>
-        <w:t>library</w:t>
-      </w:r>
-      <w:proofErr w:type="spellEnd"/>
-      <w:r>
-        <w:t xml:space="preserve"> </w:t>
-      </w:r>
-      <w:proofErr w:type="spellStart"/>
-      <w:r>
-        <w:t>declarations</w:t>
-      </w:r>
-      <w:proofErr w:type="spellEnd"/>
-      <w:r>
-        <w:t>. */,</w:t>
-      </w:r>
-    </w:p>
-    <w:p>
-      <w:pPr>
-        <w:pStyle w:val="Prrafodelista"/>
-      </w:pPr>
-    </w:p>
-    <w:p>
-      <w:pPr>
-        <w:pStyle w:val="Prrafodelista"/>
-      </w:pPr>
-      <w:r>
-        <w:t xml:space="preserve">    /* Modules */</w:t>
-      </w:r>
-    </w:p>
-    <w:p>
-      <w:pPr>
-        <w:pStyle w:val="Prrafodelista"/>
-      </w:pPr>
-      <w:r>
-        <w:t xml:space="preserve">    "module": "</w:t>
-      </w:r>
-      <w:proofErr w:type="spellStart"/>
-      <w:r>
-        <w:t>commonjs</w:t>
-      </w:r>
-      <w:proofErr w:type="spellEnd"/>
-      <w:r>
-        <w:t xml:space="preserve">" /* </w:t>
-      </w:r>
-      <w:proofErr w:type="spellStart"/>
-      <w:r>
-        <w:t>Specify</w:t>
-      </w:r>
-      <w:proofErr w:type="spellEnd"/>
-      <w:r>
-        <w:t xml:space="preserve"> </w:t>
-      </w:r>
-      <w:proofErr w:type="spellStart"/>
-      <w:r>
-        <w:t>what</w:t>
-      </w:r>
-      <w:proofErr w:type="spellEnd"/>
-      <w:r>
-        <w:t xml:space="preserve"> module </w:t>
-      </w:r>
-      <w:proofErr w:type="spellStart"/>
-      <w:r>
-        <w:t>code</w:t>
-      </w:r>
-      <w:proofErr w:type="spellEnd"/>
-      <w:r>
-        <w:t xml:space="preserve"> </w:t>
-      </w:r>
-      <w:proofErr w:type="spellStart"/>
-      <w:r>
-        <w:t>is</w:t>
-      </w:r>
-      <w:proofErr w:type="spellEnd"/>
-      <w:r>
-        <w:t xml:space="preserve"> </w:t>
-      </w:r>
-      <w:proofErr w:type="spellStart"/>
-      <w:r>
-        <w:t>generated</w:t>
-      </w:r>
-      <w:proofErr w:type="spellEnd"/>
-      <w:r>
-        <w:t>. */,</w:t>
-      </w:r>
-    </w:p>
-    <w:p>
-      <w:pPr>
-        <w:pStyle w:val="Prrafodelista"/>
-      </w:pPr>
-      <w:r>
-        <w:t xml:space="preserve">    "</w:t>
-      </w:r>
-      <w:proofErr w:type="spellStart"/>
-      <w:r>
-        <w:t>rootDir</w:t>
-      </w:r>
-      <w:proofErr w:type="spellEnd"/>
-      <w:r>
+        <w:t xml:space="preserve">    </w:t>
+      </w:r>
+      <w:r>
+        <w:rPr>
+          <w:lang w:val="en-US"/>
+        </w:rPr>
+        <w:t>"</w:t>
+      </w:r>
+      <w:proofErr w:type="spellStart"/>
+      <w:r>
+        <w:rPr>
+          <w:lang w:val="en-US"/>
+        </w:rPr>
+        <w:t>outDir</w:t>
+      </w:r>
+      <w:proofErr w:type="spellEnd"/>
+      <w:r>
+        <w:rPr>
+          <w:lang w:val="en-US"/>
+        </w:rPr>
         <w:t xml:space="preserve">": </w:t>
       </w:r>
       <w:proofErr w:type="gramStart"/>
       <w:r>
+        <w:rPr>
+          <w:lang w:val="en-US"/>
+        </w:rPr>
         <w:t>"./</w:t>
       </w:r>
       <w:proofErr w:type="spellStart"/>
       <w:proofErr w:type="gramEnd"/>
       <w:r>
-        <w:t>src</w:t>
-      </w:r>
-      <w:proofErr w:type="spellEnd"/>
-      <w:r>
-        <w:t xml:space="preserve">" /* </w:t>
-      </w:r>
-      <w:proofErr w:type="spellStart"/>
-      <w:r>
-        <w:t>Specify</w:t>
-      </w:r>
-      <w:proofErr w:type="spellEnd"/>
-      <w:r>
-        <w:t xml:space="preserve"> </w:t>
-      </w:r>
-      <w:proofErr w:type="spellStart"/>
-      <w:r>
-        <w:t>the</w:t>
-      </w:r>
-      <w:proofErr w:type="spellEnd"/>
-      <w:r>
-        <w:t xml:space="preserve"> </w:t>
-      </w:r>
-      <w:proofErr w:type="spellStart"/>
-      <w:r>
-        <w:t>root</w:t>
-      </w:r>
-      <w:proofErr w:type="spellEnd"/>
-      <w:r>
-        <w:t xml:space="preserve"> folder </w:t>
-      </w:r>
-      <w:proofErr w:type="spellStart"/>
-      <w:r>
-        <w:t>within</w:t>
-      </w:r>
-      <w:proofErr w:type="spellEnd"/>
-      <w:r>
-        <w:t xml:space="preserve"> </w:t>
-      </w:r>
-      <w:proofErr w:type="spellStart"/>
-      <w:r>
-        <w:t>your</w:t>
-      </w:r>
-      <w:proofErr w:type="spellEnd"/>
-      <w:r>
-        <w:t xml:space="preserve"> </w:t>
-      </w:r>
-      <w:proofErr w:type="spellStart"/>
-      <w:r>
-        <w:t>source</w:t>
-      </w:r>
-      <w:proofErr w:type="spellEnd"/>
-      <w:r>
-        <w:t xml:space="preserve"> files. */,</w:t>
-      </w:r>
-    </w:p>
-    <w:p>
-      <w:pPr>
-        <w:pStyle w:val="Prrafodelista"/>
-      </w:pPr>
-    </w:p>
-    <w:p>
-      <w:pPr>
-        <w:pStyle w:val="Prrafodelista"/>
-      </w:pPr>
-      <w:r>
-        <w:t xml:space="preserve">    /* </w:t>
-      </w:r>
-      <w:proofErr w:type="spellStart"/>
-      <w:r>
-        <w:t>Emit</w:t>
-      </w:r>
-      <w:proofErr w:type="spellEnd"/>
-      <w:r>
-        <w:t xml:space="preserve"> */</w:t>
-      </w:r>
-    </w:p>
-    <w:p>
-      <w:pPr>
-        <w:pStyle w:val="Prrafodelista"/>
-      </w:pPr>
-      <w:r>
-        <w:t xml:space="preserve">    "</w:t>
-      </w:r>
-      <w:proofErr w:type="spellStart"/>
-      <w:r>
-        <w:t>outDir</w:t>
-      </w:r>
-      <w:proofErr w:type="spellEnd"/>
-      <w:r>
+        <w:rPr>
+          <w:lang w:val="en-US"/>
+        </w:rPr>
+        <w:t>dist</w:t>
+      </w:r>
+      <w:proofErr w:type="spellEnd"/>
+      <w:r>
+        <w:rPr>
+          <w:lang w:val="en-US"/>
+        </w:rPr>
+        <w:t xml:space="preserve">" /* Specify an output folder for all emitted files. </w:t>
+      </w:r>
+      <w:r>
+        <w:t>*/,</w:t>
+      </w:r>
+    </w:p>
+    <w:p>
+      <w:pPr>
+        <w:pStyle w:val="Prrafodelista"/>
+        <w:rPr>
+          <w:lang w:val="en-US"/>
+        </w:rPr>
+      </w:pPr>
+      <w:r>
+        <w:t xml:space="preserve">    </w:t>
+      </w:r>
+      <w:r>
+        <w:rPr>
+          <w:lang w:val="en-US"/>
+        </w:rPr>
+        <w:t>"</w:t>
+      </w:r>
+      <w:proofErr w:type="spellStart"/>
+      <w:r>
+        <w:rPr>
+          <w:lang w:val="en-US"/>
+        </w:rPr>
+        <w:t>removeComments</w:t>
+      </w:r>
+      <w:proofErr w:type="spellEnd"/>
+      <w:r>
+        <w:rPr>
+          <w:lang w:val="en-US"/>
+        </w:rPr>
         <w:t xml:space="preserve">": </w:t>
       </w:r>
       <w:proofErr w:type="gramStart"/>
       <w:r>
-        <w:t>"./</w:t>
-      </w:r>
-      <w:proofErr w:type="spellStart"/>
+        <w:rPr>
+          <w:lang w:val="en-US"/>
+        </w:rPr>
+        <w:t xml:space="preserve">true,   </w:t>
+      </w:r>
       <w:proofErr w:type="gramEnd"/>
       <w:r>
-        <w:t>dist</w:t>
-      </w:r>
-      <w:proofErr w:type="spellEnd"/>
-      <w:r>
-        <w:t xml:space="preserve">" /* </w:t>
-      </w:r>
-      <w:proofErr w:type="spellStart"/>
-      <w:r>
-        <w:t>Specify</w:t>
-      </w:r>
-      <w:proofErr w:type="spellEnd"/>
-      <w:r>
-        <w:t xml:space="preserve"> </w:t>
-      </w:r>
-      <w:proofErr w:type="spellStart"/>
-      <w:r>
-        <w:t>an</w:t>
-      </w:r>
-      <w:proofErr w:type="spellEnd"/>
-      <w:r>
-        <w:t xml:space="preserve"> output folder </w:t>
-      </w:r>
-      <w:proofErr w:type="spellStart"/>
-      <w:r>
-        <w:t>for</w:t>
-      </w:r>
-      <w:proofErr w:type="spellEnd"/>
-      <w:r>
-        <w:t xml:space="preserve"> </w:t>
-      </w:r>
-      <w:proofErr w:type="spellStart"/>
-      <w:r>
-        <w:t>all</w:t>
-      </w:r>
-      <w:proofErr w:type="spellEnd"/>
-      <w:r>
-        <w:t xml:space="preserve"> </w:t>
-      </w:r>
-      <w:proofErr w:type="spellStart"/>
-      <w:r>
-        <w:t>emitted</w:t>
-      </w:r>
-      <w:proofErr w:type="spellEnd"/>
-      <w:r>
-        <w:t xml:space="preserve"> files. */,</w:t>
-      </w:r>
-    </w:p>
-    <w:p>
-      <w:pPr>
-        <w:pStyle w:val="Prrafodelista"/>
-      </w:pPr>
-      <w:r>
-        <w:t xml:space="preserve">    "</w:t>
-      </w:r>
-      <w:proofErr w:type="spellStart"/>
-      <w:r>
-        <w:t>removeComments</w:t>
-      </w:r>
-      <w:proofErr w:type="spellEnd"/>
-      <w:r>
-        <w:t xml:space="preserve">": </w:t>
-      </w:r>
-      <w:proofErr w:type="gramStart"/>
-      <w:r>
-        <w:t xml:space="preserve">true,   </w:t>
-      </w:r>
-      <w:proofErr w:type="gramEnd"/>
-      <w:r>
-        <w:t xml:space="preserve">                        /* </w:t>
-      </w:r>
-      <w:proofErr w:type="spellStart"/>
-      <w:r>
-        <w:t>Disable</w:t>
-      </w:r>
-      <w:proofErr w:type="spellEnd"/>
-      <w:r>
-        <w:t xml:space="preserve"> </w:t>
-      </w:r>
-      <w:proofErr w:type="spellStart"/>
-      <w:r>
-        <w:t>emitting</w:t>
-      </w:r>
-      <w:proofErr w:type="spellEnd"/>
-      <w:r>
-        <w:t xml:space="preserve"> </w:t>
-      </w:r>
-      <w:proofErr w:type="spellStart"/>
-      <w:r>
-        <w:t>comments</w:t>
-      </w:r>
-      <w:proofErr w:type="spellEnd"/>
-      <w:r>
-        <w:t>. */</w:t>
-      </w:r>
-    </w:p>
-    <w:p>
-      <w:pPr>
-        <w:pStyle w:val="Prrafodelista"/>
-      </w:pPr>
-    </w:p>
-    <w:p>
-      <w:pPr>
-        <w:pStyle w:val="Prrafodelista"/>
-      </w:pPr>
-      <w:r>
-        <w:t xml:space="preserve">    /* </w:t>
-      </w:r>
-      <w:proofErr w:type="spellStart"/>
-      <w:r>
-        <w:t>Type</w:t>
-      </w:r>
-      <w:proofErr w:type="spellEnd"/>
-      <w:r>
-        <w:t xml:space="preserve"> </w:t>
-      </w:r>
-      <w:proofErr w:type="spellStart"/>
-      <w:r>
-        <w:t>Checking</w:t>
-      </w:r>
-      <w:proofErr w:type="spellEnd"/>
-      <w:r>
-        <w:t xml:space="preserve"> */</w:t>
-      </w:r>
-    </w:p>
-    <w:p>
-      <w:pPr>
-        <w:pStyle w:val="Prrafodelista"/>
-      </w:pPr>
-      <w:r>
-        <w:t xml:space="preserve">    "</w:t>
-      </w:r>
-      <w:proofErr w:type="spellStart"/>
-      <w:r>
-        <w:t>strict</w:t>
-      </w:r>
-      <w:proofErr w:type="spellEnd"/>
-      <w:r>
-        <w:t xml:space="preserve">": true /* </w:t>
-      </w:r>
-      <w:proofErr w:type="spellStart"/>
-      <w:r>
-        <w:t>Enable</w:t>
-      </w:r>
-      <w:proofErr w:type="spellEnd"/>
-      <w:r>
-        <w:t xml:space="preserve"> </w:t>
-      </w:r>
-      <w:proofErr w:type="spellStart"/>
-      <w:r>
-        <w:t>all</w:t>
-      </w:r>
-      <w:proofErr w:type="spellEnd"/>
-      <w:r>
-        <w:t xml:space="preserve"> </w:t>
-      </w:r>
-      <w:proofErr w:type="spellStart"/>
-      <w:r>
-        <w:t>strict</w:t>
-      </w:r>
-      <w:proofErr w:type="spellEnd"/>
-      <w:r>
-        <w:t xml:space="preserve"> </w:t>
-      </w:r>
-      <w:proofErr w:type="spellStart"/>
-      <w:r>
-        <w:t>type-checking</w:t>
-      </w:r>
-      <w:proofErr w:type="spellEnd"/>
-      <w:r>
-        <w:t xml:space="preserve"> </w:t>
-      </w:r>
-      <w:proofErr w:type="spellStart"/>
-      <w:r>
-        <w:t>options</w:t>
-      </w:r>
-      <w:proofErr w:type="spellEnd"/>
-      <w:r>
-        <w:t>. */,</w:t>
+        <w:rPr>
+          <w:lang w:val="en-US"/>
+        </w:rPr>
+        <w:t>                        /* Disable emitting comments. */</w:t>
+      </w:r>
+    </w:p>
+    <w:p>
+      <w:pPr>
+        <w:pStyle w:val="Prrafodelista"/>
+        <w:rPr>
+          <w:lang w:val="en-US"/>
+        </w:rPr>
+      </w:pPr>
+    </w:p>
+    <w:p>
+      <w:pPr>
+        <w:pStyle w:val="Prrafodelista"/>
+        <w:rPr>
+          <w:lang w:val="en-US"/>
+        </w:rPr>
+      </w:pPr>
+      <w:r>
+        <w:rPr>
+          <w:lang w:val="en-US"/>
+        </w:rPr>
+        <w:t xml:space="preserve">    /* Type Checking */</w:t>
+      </w:r>
+    </w:p>
+    <w:p>
+      <w:pPr>
+        <w:pStyle w:val="Prrafodelista"/>
+      </w:pPr>
+      <w:r>
+        <w:rPr>
+          <w:lang w:val="en-US"/>
+        </w:rPr>
+        <w:t xml:space="preserve">    "strict": true /* Enable all strict type-checking options. </w:t>
+      </w:r>
+      <w:r>
+        <w:t>*/,</w:t>
       </w:r>
     </w:p>
     <w:p>
@@ -1091,80 +873,115 @@
     <w:p>
       <w:pPr>
         <w:pStyle w:val="Prrafodelista"/>
-      </w:pPr>
-      <w:r>
-        <w:t xml:space="preserve">    "</w:t>
-      </w:r>
-      <w:proofErr w:type="spellStart"/>
-      <w:r>
-        <w:t>include</w:t>
-      </w:r>
-      <w:proofErr w:type="spellEnd"/>
-      <w:r>
-        <w:t>": [</w:t>
+        <w:rPr>
+          <w:lang w:val="en-US"/>
+        </w:rPr>
+      </w:pPr>
+      <w:r>
+        <w:t xml:space="preserve">    </w:t>
+      </w:r>
+      <w:r>
+        <w:rPr>
+          <w:lang w:val="en-US"/>
+        </w:rPr>
+        <w:t>"include": [</w:t>
       </w:r>
       <w:proofErr w:type="gramStart"/>
       <w:r>
+        <w:rPr>
+          <w:lang w:val="en-US"/>
+        </w:rPr>
         <w:t>"./</w:t>
       </w:r>
       <w:proofErr w:type="spellStart"/>
       <w:proofErr w:type="gramEnd"/>
       <w:r>
+        <w:rPr>
+          <w:lang w:val="en-US"/>
+        </w:rPr>
         <w:t>src</w:t>
       </w:r>
       <w:proofErr w:type="spellEnd"/>
       <w:r>
+        <w:rPr>
+          <w:lang w:val="en-US"/>
+        </w:rPr>
         <w:t>/**/*.</w:t>
       </w:r>
       <w:proofErr w:type="spellStart"/>
       <w:r>
+        <w:rPr>
+          <w:lang w:val="en-US"/>
+        </w:rPr>
         <w:t>ts</w:t>
       </w:r>
       <w:proofErr w:type="spellEnd"/>
       <w:r>
+        <w:rPr>
+          <w:lang w:val="en-US"/>
+        </w:rPr>
         <w:t>"],</w:t>
       </w:r>
     </w:p>
     <w:p>
       <w:pPr>
         <w:pStyle w:val="Prrafodelista"/>
-      </w:pPr>
-      <w:r>
+        <w:rPr>
+          <w:lang w:val="en-US"/>
+        </w:rPr>
+      </w:pPr>
+      <w:r>
+        <w:rPr>
+          <w:lang w:val="en-US"/>
+        </w:rPr>
         <w:t xml:space="preserve">  </w:t>
       </w:r>
       <w:r>
+        <w:rPr>
+          <w:lang w:val="en-US"/>
+        </w:rPr>
         <w:t xml:space="preserve">  </w:t>
       </w:r>
       <w:r>
-        <w:t>"</w:t>
-      </w:r>
-      <w:proofErr w:type="spellStart"/>
-      <w:r>
-        <w:t>exclude</w:t>
-      </w:r>
-      <w:proofErr w:type="spellEnd"/>
-      <w:r>
-        <w:t>": ["</w:t>
-      </w:r>
-      <w:proofErr w:type="spellStart"/>
-      <w:r>
+        <w:rPr>
+          <w:lang w:val="en-US"/>
+        </w:rPr>
+        <w:t>"exclude": ["</w:t>
+      </w:r>
+      <w:proofErr w:type="spellStart"/>
+      <w:r>
+        <w:rPr>
+          <w:lang w:val="en-US"/>
+        </w:rPr>
         <w:t>node_modules</w:t>
       </w:r>
       <w:proofErr w:type="spellEnd"/>
       <w:r>
+        <w:rPr>
+          <w:lang w:val="en-US"/>
+        </w:rPr>
         <w:t xml:space="preserve">", </w:t>
       </w:r>
       <w:proofErr w:type="gramStart"/>
       <w:r>
+        <w:rPr>
+          <w:lang w:val="en-US"/>
+        </w:rPr>
         <w:t>".</w:t>
       </w:r>
       <w:proofErr w:type="spellStart"/>
       <w:r>
+        <w:rPr>
+          <w:lang w:val="en-US"/>
+        </w:rPr>
         <w:t>env</w:t>
       </w:r>
       <w:proofErr w:type="spellEnd"/>
       <w:proofErr w:type="gramEnd"/>
       <w:r>
+        <w:rPr>
+          <w:lang w:val="en-US"/>
+        </w:rPr>
         <w:t>"]</w:t>
       </w:r>
     </w:p>
@@ -1384,76 +1201,52 @@
     <w:p>
       <w:pPr>
         <w:pStyle w:val="Prrafodelista"/>
-      </w:pPr>
-      <w:proofErr w:type="spellStart"/>
-      <w:r>
+        <w:rPr>
+          <w:lang w:val="en-US"/>
+        </w:rPr>
+      </w:pPr>
+      <w:proofErr w:type="spellStart"/>
+      <w:r>
+        <w:rPr>
+          <w:lang w:val="en-US"/>
+        </w:rPr>
         <w:t>npm</w:t>
       </w:r>
       <w:proofErr w:type="spellEnd"/>
       <w:r>
+        <w:rPr>
+          <w:lang w:val="en-US"/>
+        </w:rPr>
+        <w:t xml:space="preserve"> install --save-dev @types/express @types/node </w:t>
+      </w:r>
+      <w:proofErr w:type="spellStart"/>
+      <w:r>
+        <w:rPr>
+          <w:lang w:val="en-US"/>
+        </w:rPr>
+        <w:t>nodemon</w:t>
+      </w:r>
+      <w:proofErr w:type="spellEnd"/>
+      <w:r>
+        <w:rPr>
+          <w:lang w:val="en-US"/>
+        </w:rPr>
         <w:t xml:space="preserve"> </w:t>
       </w:r>
       <w:proofErr w:type="spellStart"/>
       <w:r>
-        <w:t>install</w:t>
-      </w:r>
-      <w:proofErr w:type="spellEnd"/>
-      <w:r>
-        <w:t xml:space="preserve"> --</w:t>
-      </w:r>
-      <w:proofErr w:type="spellStart"/>
-      <w:r>
-        <w:t>save-dev</w:t>
-      </w:r>
-      <w:proofErr w:type="spellEnd"/>
-      <w:r>
-        <w:t xml:space="preserve"> @</w:t>
-      </w:r>
-      <w:proofErr w:type="spellStart"/>
-      <w:r>
-        <w:t>types</w:t>
-      </w:r>
-      <w:proofErr w:type="spellEnd"/>
-      <w:r>
-        <w:t>/</w:t>
-      </w:r>
-      <w:proofErr w:type="spellStart"/>
-      <w:r>
-        <w:t>express</w:t>
-      </w:r>
-      <w:proofErr w:type="spellEnd"/>
-      <w:r>
-        <w:t xml:space="preserve"> @</w:t>
-      </w:r>
-      <w:proofErr w:type="spellStart"/>
-      <w:r>
-        <w:t>types</w:t>
-      </w:r>
-      <w:proofErr w:type="spellEnd"/>
-      <w:r>
-        <w:t>/</w:t>
-      </w:r>
-      <w:proofErr w:type="spellStart"/>
-      <w:r>
-        <w:t>node</w:t>
-      </w:r>
-      <w:proofErr w:type="spellEnd"/>
-      <w:r>
-        <w:t xml:space="preserve"> </w:t>
-      </w:r>
-      <w:proofErr w:type="spellStart"/>
-      <w:r>
-        <w:t>nodemon</w:t>
-      </w:r>
-      <w:proofErr w:type="spellEnd"/>
-      <w:r>
-        <w:t xml:space="preserve"> </w:t>
-      </w:r>
-      <w:proofErr w:type="spellStart"/>
-      <w:r>
-        <w:t>ts-node</w:t>
-      </w:r>
-      <w:proofErr w:type="spellEnd"/>
+        <w:rPr>
+          <w:lang w:val="en-US"/>
+        </w:rPr>
+        <w:t>ts</w:t>
+      </w:r>
+      <w:proofErr w:type="spellEnd"/>
+      <w:r>
+        <w:rPr>
+          <w:lang w:val="en-US"/>
+        </w:rPr>
+        <w:t>-node</w:t>
+      </w:r>
     </w:p>
     <w:p>
       <w:pPr>
@@ -1595,48 +1388,73 @@
     <w:p>
       <w:pPr>
         <w:pStyle w:val="Prrafodelista"/>
-      </w:pPr>
-      <w:r>
-        <w:t xml:space="preserve">  "</w:t>
-      </w:r>
-      <w:proofErr w:type="spellStart"/>
-      <w:r>
-        <w:t>exec</w:t>
-      </w:r>
-      <w:proofErr w:type="spellEnd"/>
-      <w:r>
-        <w:t>": "</w:t>
-      </w:r>
-      <w:proofErr w:type="spellStart"/>
-      <w:r>
-        <w:t>ts-</w:t>
+        <w:rPr>
+          <w:lang w:val="en-US"/>
+        </w:rPr>
+      </w:pPr>
+      <w:r>
+        <w:t xml:space="preserve">  </w:t>
+      </w:r>
+      <w:r>
+        <w:rPr>
+          <w:lang w:val="en-US"/>
+        </w:rPr>
+        <w:t>"exec": "</w:t>
+      </w:r>
+      <w:proofErr w:type="spellStart"/>
+      <w:r>
+        <w:rPr>
+          <w:lang w:val="en-US"/>
+        </w:rPr>
+        <w:t>ts</w:t>
+      </w:r>
+      <w:proofErr w:type="spellEnd"/>
+      <w:r>
+        <w:rPr>
+          <w:lang w:val="en-US"/>
+        </w:rPr>
+        <w:t>-</w:t>
       </w:r>
       <w:proofErr w:type="gramStart"/>
       <w:r>
-        <w:t>node</w:t>
-      </w:r>
-      <w:proofErr w:type="spellEnd"/>
-      <w:r>
-        <w:t xml:space="preserve"> .</w:t>
+        <w:rPr>
+          <w:lang w:val="en-US"/>
+        </w:rPr>
+        <w:t>node .</w:t>
       </w:r>
       <w:proofErr w:type="gramEnd"/>
       <w:r>
+        <w:rPr>
+          <w:lang w:val="en-US"/>
+        </w:rPr>
         <w:t>/</w:t>
       </w:r>
       <w:proofErr w:type="spellStart"/>
       <w:r>
+        <w:rPr>
+          <w:lang w:val="en-US"/>
+        </w:rPr>
         <w:t>src</w:t>
       </w:r>
       <w:proofErr w:type="spellEnd"/>
       <w:r>
+        <w:rPr>
+          <w:lang w:val="en-US"/>
+        </w:rPr>
         <w:t>/</w:t>
       </w:r>
       <w:proofErr w:type="spellStart"/>
       <w:r>
+        <w:rPr>
+          <w:lang w:val="en-US"/>
+        </w:rPr>
         <w:t>index.ts</w:t>
       </w:r>
       <w:proofErr w:type="spellEnd"/>
       <w:r>
+        <w:rPr>
+          <w:lang w:val="en-US"/>
+        </w:rPr>
         <w:t>"</w:t>
       </w:r>
     </w:p>
@@ -1698,32 +1516,86 @@
     <w:p>
       <w:pPr>
         <w:pStyle w:val="Prrafodelista"/>
-      </w:pPr>
-      <w:r>
+        <w:rPr>
+          <w:lang w:val="en-US"/>
+        </w:rPr>
+      </w:pPr>
+      <w:r>
+        <w:rPr>
+          <w:lang w:val="en-US"/>
+        </w:rPr>
+        <w:t xml:space="preserve">    "start": "node ./</w:t>
+      </w:r>
+      <w:proofErr w:type="spellStart"/>
+      <w:r>
+        <w:rPr>
+          <w:lang w:val="en-US"/>
+        </w:rPr>
+        <w:t>dist</w:t>
+      </w:r>
+      <w:proofErr w:type="spellEnd"/>
+      <w:r>
+        <w:rPr>
+          <w:lang w:val="en-US"/>
+        </w:rPr>
+        <w:t>/index.js",</w:t>
+      </w:r>
+    </w:p>
+    <w:p>
+      <w:pPr>
+        <w:pStyle w:val="Prrafodelista"/>
+        <w:rPr>
+          <w:lang w:val="en-US"/>
+        </w:rPr>
+      </w:pPr>
+      <w:r>
+        <w:rPr>
+          <w:lang w:val="en-US"/>
+        </w:rPr>
         <w:t xml:space="preserve">    "</w:t>
       </w:r>
       <w:proofErr w:type="spellStart"/>
-      <w:r>
-        <w:t>start</w:t>
-      </w:r>
-      <w:proofErr w:type="spellEnd"/>
-      <w:r>
+      <w:proofErr w:type="gramStart"/>
+      <w:r>
+        <w:rPr>
+          <w:lang w:val="en-US"/>
+        </w:rPr>
+        <w:t>build:start</w:t>
+      </w:r>
+      <w:proofErr w:type="spellEnd"/>
+      <w:proofErr w:type="gramEnd"/>
+      <w:r>
+        <w:rPr>
+          <w:lang w:val="en-US"/>
+        </w:rPr>
         <w:t>": "</w:t>
       </w:r>
       <w:proofErr w:type="spellStart"/>
       <w:r>
-        <w:t>node</w:t>
-      </w:r>
-      <w:proofErr w:type="spellEnd"/>
-      <w:r>
-        <w:t xml:space="preserve"> ./</w:t>
-      </w:r>
-      <w:proofErr w:type="spellStart"/>
-      <w:r>
+        <w:rPr>
+          <w:lang w:val="en-US"/>
+        </w:rPr>
+        <w:t>tsc</w:t>
+      </w:r>
+      <w:proofErr w:type="spellEnd"/>
+      <w:r>
+        <w:rPr>
+          <w:lang w:val="en-US"/>
+        </w:rPr>
+        <w:t xml:space="preserve"> &amp;&amp; node ./</w:t>
+      </w:r>
+      <w:proofErr w:type="spellStart"/>
+      <w:r>
+        <w:rPr>
+          <w:lang w:val="en-US"/>
+        </w:rPr>
         <w:t>dist</w:t>
       </w:r>
       <w:proofErr w:type="spellEnd"/>
       <w:r>
+        <w:rPr>
+          <w:lang w:val="en-US"/>
+        </w:rPr>
         <w:t>/index.js",</w:t>
       </w:r>
     </w:p>
@@ -1732,49 +1604,13 @@
         <w:pStyle w:val="Prrafodelista"/>
       </w:pPr>
       <w:r>
-        <w:t xml:space="preserve">    "</w:t>
-      </w:r>
-      <w:proofErr w:type="spellStart"/>
-      <w:proofErr w:type="gramStart"/>
-      <w:r>
-        <w:t>build:start</w:t>
-      </w:r>
-      <w:proofErr w:type="spellEnd"/>
-      <w:proofErr w:type="gramEnd"/>
-      <w:r>
-        <w:t>": "</w:t>
-      </w:r>
-      <w:proofErr w:type="spellStart"/>
-      <w:r>
-        <w:t>tsc</w:t>
-      </w:r>
-      <w:proofErr w:type="spellEnd"/>
-      <w:r>
-        <w:t xml:space="preserve"> &amp;&amp; </w:t>
-      </w:r>
-      <w:proofErr w:type="spellStart"/>
-      <w:r>
-        <w:t>node</w:t>
-      </w:r>
-      <w:proofErr w:type="spellEnd"/>
-      <w:r>
-        <w:t xml:space="preserve"> ./</w:t>
-      </w:r>
-      <w:proofErr w:type="spellStart"/>
-      <w:r>
-        <w:t>dist</w:t>
-      </w:r>
-      <w:proofErr w:type="spellEnd"/>
-      <w:r>
-        <w:t>/index.js",</w:t>
-      </w:r>
-    </w:p>
-    <w:p>
-      <w:pPr>
-        <w:pStyle w:val="Prrafodelista"/>
-      </w:pPr>
-      <w:r>
-        <w:t xml:space="preserve">    "</w:t>
+        <w:rPr>
+          <w:lang w:val="en-US"/>
+        </w:rPr>
+        <w:t xml:space="preserve">    </w:t>
+      </w:r>
+      <w:r>
+        <w:t>"</w:t>
       </w:r>
       <w:proofErr w:type="spellStart"/>
       <w:r>
@@ -1975,31 +1811,44 @@
     <w:p>
       <w:pPr>
         <w:pStyle w:val="Prrafodelista"/>
-      </w:pPr>
-      <w:proofErr w:type="spellStart"/>
-      <w:r>
-        <w:t>export</w:t>
-      </w:r>
-      <w:proofErr w:type="spellEnd"/>
-      <w:r>
-        <w:t xml:space="preserve"> </w:t>
-      </w:r>
-      <w:proofErr w:type="spellStart"/>
-      <w:r>
+        <w:rPr>
+          <w:lang w:val="en-US"/>
+        </w:rPr>
+      </w:pPr>
+      <w:r>
+        <w:rPr>
+          <w:lang w:val="en-US"/>
+        </w:rPr>
+        <w:t xml:space="preserve">export </w:t>
+      </w:r>
+      <w:proofErr w:type="spellStart"/>
+      <w:r>
+        <w:rPr>
+          <w:lang w:val="en-US"/>
+        </w:rPr>
         <w:t>const</w:t>
       </w:r>
       <w:proofErr w:type="spellEnd"/>
       <w:r>
+        <w:rPr>
+          <w:lang w:val="en-US"/>
+        </w:rPr>
         <w:t xml:space="preserve"> PORT = </w:t>
       </w:r>
       <w:proofErr w:type="spellStart"/>
       <w:proofErr w:type="gramStart"/>
       <w:r>
+        <w:rPr>
+          <w:lang w:val="en-US"/>
+        </w:rPr>
         <w:t>process.env.PORT</w:t>
       </w:r>
       <w:proofErr w:type="spellEnd"/>
       <w:proofErr w:type="gramEnd"/>
       <w:r>
+        <w:rPr>
+          <w:lang w:val="en-US"/>
+        </w:rPr>
         <w:t>;</w:t>
       </w:r>
     </w:p>
@@ -2010,306 +1859,367 @@
           <w:ilvl w:val="0"/>
           <w:numId w:val="1"/>
         </w:numPr>
-      </w:pPr>
-      <w:r>
-        <w:t xml:space="preserve">Crear archive </w:t>
-      </w:r>
-      <w:proofErr w:type="spellStart"/>
-      <w:r>
+        <w:rPr>
+          <w:lang w:val="en-US"/>
+        </w:rPr>
+      </w:pPr>
+      <w:proofErr w:type="spellStart"/>
+      <w:r>
+        <w:rPr>
+          <w:lang w:val="en-US"/>
+        </w:rPr>
+        <w:t>Crear</w:t>
+      </w:r>
+      <w:proofErr w:type="spellEnd"/>
+      <w:r>
+        <w:rPr>
+          <w:lang w:val="en-US"/>
+        </w:rPr>
+        <w:t xml:space="preserve"> archive </w:t>
+      </w:r>
+      <w:proofErr w:type="spellStart"/>
+      <w:r>
+        <w:rPr>
+          <w:lang w:val="en-US"/>
+        </w:rPr>
         <w:t>server.ts</w:t>
       </w:r>
       <w:proofErr w:type="spellEnd"/>
       <w:r>
+        <w:rPr>
+          <w:lang w:val="en-US"/>
+        </w:rPr>
         <w:br/>
-      </w:r>
-      <w:proofErr w:type="spellStart"/>
-      <w:r>
-        <w:t>import</w:t>
-      </w:r>
-      <w:proofErr w:type="spellEnd"/>
-      <w:r>
+        <w:t xml:space="preserve">import </w:t>
+      </w:r>
+      <w:proofErr w:type="spellStart"/>
+      <w:r>
+        <w:rPr>
+          <w:lang w:val="en-US"/>
+        </w:rPr>
+        <w:t>cors</w:t>
+      </w:r>
+      <w:proofErr w:type="spellEnd"/>
+      <w:r>
+        <w:rPr>
+          <w:lang w:val="en-US"/>
+        </w:rPr>
+        <w:t xml:space="preserve"> from "</w:t>
+      </w:r>
+      <w:proofErr w:type="spellStart"/>
+      <w:r>
+        <w:rPr>
+          <w:lang w:val="en-US"/>
+        </w:rPr>
+        <w:t>cors</w:t>
+      </w:r>
+      <w:proofErr w:type="spellEnd"/>
+      <w:r>
+        <w:rPr>
+          <w:lang w:val="en-US"/>
+        </w:rPr>
+        <w:t>";</w:t>
+      </w:r>
+    </w:p>
+    <w:p>
+      <w:pPr>
+        <w:pStyle w:val="Prrafodelista"/>
+        <w:rPr>
+          <w:lang w:val="en-US"/>
+        </w:rPr>
+      </w:pPr>
+      <w:r>
+        <w:rPr>
+          <w:lang w:val="en-US"/>
+        </w:rPr>
+        <w:t>import express from "express";</w:t>
+      </w:r>
+    </w:p>
+    <w:p>
+      <w:pPr>
+        <w:pStyle w:val="Prrafodelista"/>
+        <w:rPr>
+          <w:lang w:val="en-US"/>
+        </w:rPr>
+      </w:pPr>
+      <w:r>
+        <w:rPr>
+          <w:lang w:val="en-US"/>
+        </w:rPr>
+        <w:t xml:space="preserve">import </w:t>
+      </w:r>
+      <w:proofErr w:type="spellStart"/>
+      <w:r>
+        <w:rPr>
+          <w:lang w:val="en-US"/>
+        </w:rPr>
+        <w:t>morgan</w:t>
+      </w:r>
+      <w:proofErr w:type="spellEnd"/>
+      <w:r>
+        <w:rPr>
+          <w:lang w:val="en-US"/>
+        </w:rPr>
+        <w:t xml:space="preserve"> from "</w:t>
+      </w:r>
+      <w:proofErr w:type="spellStart"/>
+      <w:r>
+        <w:rPr>
+          <w:lang w:val="en-US"/>
+        </w:rPr>
+        <w:t>morgan</w:t>
+      </w:r>
+      <w:proofErr w:type="spellEnd"/>
+      <w:r>
+        <w:rPr>
+          <w:lang w:val="en-US"/>
+        </w:rPr>
+        <w:t>";</w:t>
+      </w:r>
+      <w:r>
+        <w:rPr>
+          <w:lang w:val="en-US"/>
+        </w:rPr>
+        <w:br/>
+      </w:r>
+      <w:proofErr w:type="spellStart"/>
+      <w:r>
+        <w:rPr>
+          <w:lang w:val="en-US"/>
+        </w:rPr>
+        <w:t>const</w:t>
+      </w:r>
+      <w:proofErr w:type="spellEnd"/>
+      <w:r>
+        <w:rPr>
+          <w:lang w:val="en-US"/>
+        </w:rPr>
+        <w:t xml:space="preserve"> server = express();</w:t>
+      </w:r>
+    </w:p>
+    <w:p>
+      <w:pPr>
+        <w:pStyle w:val="Prrafodelista"/>
+        <w:rPr>
+          <w:lang w:val="en-US"/>
+        </w:rPr>
+      </w:pPr>
+    </w:p>
+    <w:p>
+      <w:pPr>
+        <w:pStyle w:val="Prrafodelista"/>
+      </w:pPr>
+      <w:proofErr w:type="spellStart"/>
+      <w:r>
+        <w:t>server.use</w:t>
+      </w:r>
+      <w:proofErr w:type="spellEnd"/>
+      <w:r>
+        <w:t>(</w:t>
+      </w:r>
+      <w:proofErr w:type="spellStart"/>
+      <w:proofErr w:type="gramStart"/>
+      <w:r>
+        <w:t>cors</w:t>
+      </w:r>
+      <w:proofErr w:type="spellEnd"/>
+      <w:r>
+        <w:t>(</w:t>
+      </w:r>
+      <w:proofErr w:type="gramEnd"/>
+      <w:r>
+        <w:t xml:space="preserve">)); // desde que métodos voy a dejar que se ejecuten, desde qué </w:t>
+      </w:r>
+      <w:proofErr w:type="spellStart"/>
+      <w:r>
+        <w:t>url</w:t>
+      </w:r>
+      <w:proofErr w:type="spellEnd"/>
+      <w:r>
+        <w:t xml:space="preserve">, qué </w:t>
+      </w:r>
+      <w:proofErr w:type="spellStart"/>
+      <w:r>
+        <w:t>header</w:t>
+      </w:r>
+      <w:proofErr w:type="spellEnd"/>
+      <w:r>
+        <w:t>, así es para todo tipo de peticiones</w:t>
+      </w:r>
+    </w:p>
+    <w:p>
+      <w:pPr>
+        <w:pStyle w:val="Prrafodelista"/>
+      </w:pPr>
+      <w:proofErr w:type="spellStart"/>
+      <w:r>
+        <w:t>server.use</w:t>
+      </w:r>
+      <w:proofErr w:type="spellEnd"/>
+      <w:r>
+        <w:t>(</w:t>
+      </w:r>
+      <w:proofErr w:type="spellStart"/>
+      <w:r>
+        <w:t>morgan</w:t>
+      </w:r>
+      <w:proofErr w:type="spellEnd"/>
+      <w:r>
+        <w:t>("</w:t>
+      </w:r>
+      <w:proofErr w:type="spellStart"/>
+      <w:r>
+        <w:t>dev</w:t>
+      </w:r>
+      <w:proofErr w:type="spellEnd"/>
+      <w:r>
+        <w:t xml:space="preserve">")); // </w:t>
+      </w:r>
+      <w:proofErr w:type="spellStart"/>
+      <w:r>
+        <w:t>dev</w:t>
+      </w:r>
+      <w:proofErr w:type="spellEnd"/>
+      <w:r>
+        <w:t xml:space="preserve"> = desarrollo</w:t>
+      </w:r>
+    </w:p>
+    <w:p>
+      <w:pPr>
+        <w:pStyle w:val="Prrafodelista"/>
+      </w:pPr>
+      <w:proofErr w:type="spellStart"/>
+      <w:r>
+        <w:t>server.use</w:t>
+      </w:r>
+      <w:proofErr w:type="spellEnd"/>
+      <w:r>
+        <w:t>(</w:t>
+      </w:r>
+      <w:proofErr w:type="spellStart"/>
+      <w:proofErr w:type="gramStart"/>
+      <w:r>
+        <w:t>express.json</w:t>
+      </w:r>
+      <w:proofErr w:type="spellEnd"/>
+      <w:proofErr w:type="gramEnd"/>
+      <w:r>
+        <w:t xml:space="preserve">()); // para que el servidor entienda los </w:t>
+      </w:r>
+      <w:proofErr w:type="spellStart"/>
+      <w:r>
+        <w:t>json</w:t>
+      </w:r>
+      <w:proofErr w:type="spellEnd"/>
+      <w:r>
+        <w:t xml:space="preserve"> que le llegan por </w:t>
+      </w:r>
+      <w:proofErr w:type="spellStart"/>
+      <w:r>
+        <w:t>body</w:t>
+      </w:r>
+      <w:proofErr w:type="spellEnd"/>
+    </w:p>
+    <w:p>
+      <w:pPr>
+        <w:pStyle w:val="Prrafodelista"/>
+        <w:rPr>
+          <w:lang w:val="en-US"/>
+        </w:rPr>
+      </w:pPr>
+      <w:proofErr w:type="spellStart"/>
+      <w:proofErr w:type="gramStart"/>
+      <w:r>
+        <w:rPr>
+          <w:lang w:val="en-US"/>
+        </w:rPr>
+        <w:t>server.get</w:t>
+      </w:r>
+      <w:proofErr w:type="spellEnd"/>
+      <w:r>
+        <w:rPr>
+          <w:lang w:val="en-US"/>
+        </w:rPr>
+        <w:t>(</w:t>
+      </w:r>
+      <w:proofErr w:type="gramEnd"/>
+      <w:r>
+        <w:rPr>
+          <w:lang w:val="en-US"/>
+        </w:rPr>
+        <w:t>"/", (</w:t>
+      </w:r>
+      <w:proofErr w:type="spellStart"/>
+      <w:r>
+        <w:rPr>
+          <w:lang w:val="en-US"/>
+        </w:rPr>
+        <w:t>req</w:t>
+      </w:r>
+      <w:proofErr w:type="spellEnd"/>
+      <w:r>
+        <w:rPr>
+          <w:lang w:val="en-US"/>
+        </w:rPr>
+        <w:t>, res) =&gt; {</w:t>
+      </w:r>
+    </w:p>
+    <w:p>
+      <w:pPr>
+        <w:pStyle w:val="Prrafodelista"/>
+        <w:rPr>
+          <w:lang w:val="en-US"/>
+        </w:rPr>
+      </w:pPr>
+      <w:r>
+        <w:rPr>
+          <w:lang w:val="en-US"/>
+        </w:rPr>
+        <w:t xml:space="preserve">  </w:t>
+      </w:r>
+      <w:proofErr w:type="spellStart"/>
+      <w:proofErr w:type="gramStart"/>
+      <w:r>
+        <w:rPr>
+          <w:lang w:val="en-US"/>
+        </w:rPr>
+        <w:t>res.send</w:t>
+      </w:r>
+      <w:proofErr w:type="spellEnd"/>
+      <w:proofErr w:type="gramEnd"/>
+      <w:r>
+        <w:rPr>
+          <w:lang w:val="en-US"/>
+        </w:rPr>
+        <w:t>("</w:t>
+      </w:r>
+      <w:proofErr w:type="spellStart"/>
+      <w:r>
+        <w:rPr>
+          <w:lang w:val="en-US"/>
+        </w:rPr>
+        <w:t>Hola</w:t>
+      </w:r>
+      <w:proofErr w:type="spellEnd"/>
+      <w:r>
+        <w:rPr>
+          <w:lang w:val="en-US"/>
+        </w:rPr>
         <w:t xml:space="preserve"> </w:t>
       </w:r>
       <w:proofErr w:type="spellStart"/>
       <w:r>
-        <w:t>cors</w:t>
-      </w:r>
-      <w:proofErr w:type="spellEnd"/>
-      <w:r>
-        <w:t xml:space="preserve"> </w:t>
-      </w:r>
-      <w:proofErr w:type="spellStart"/>
-      <w:r>
-        <w:t>from</w:t>
-      </w:r>
-      <w:proofErr w:type="spellEnd"/>
-      <w:r>
-        <w:t xml:space="preserve"> "</w:t>
-      </w:r>
-      <w:proofErr w:type="spellStart"/>
-      <w:r>
-        <w:t>cors</w:t>
-      </w:r>
-      <w:proofErr w:type="spellEnd"/>
-      <w:r>
-        <w:t>";</w:t>
-      </w:r>
-    </w:p>
-    <w:p>
-      <w:pPr>
-        <w:pStyle w:val="Prrafodelista"/>
-      </w:pPr>
-      <w:proofErr w:type="spellStart"/>
-      <w:r>
-        <w:t>import</w:t>
-      </w:r>
-      <w:proofErr w:type="spellEnd"/>
-      <w:r>
-        <w:t xml:space="preserve"> </w:t>
-      </w:r>
-      <w:proofErr w:type="spellStart"/>
-      <w:r>
-        <w:t>express</w:t>
-      </w:r>
-      <w:proofErr w:type="spellEnd"/>
-      <w:r>
-        <w:t xml:space="preserve"> </w:t>
-      </w:r>
-      <w:proofErr w:type="spellStart"/>
-      <w:r>
-        <w:t>from</w:t>
-      </w:r>
-      <w:proofErr w:type="spellEnd"/>
-      <w:r>
-        <w:t xml:space="preserve"> "</w:t>
-      </w:r>
-      <w:proofErr w:type="spellStart"/>
-      <w:r>
-        <w:t>express</w:t>
-      </w:r>
-      <w:proofErr w:type="spellEnd"/>
-      <w:r>
-        <w:t>";</w:t>
-      </w:r>
-    </w:p>
-    <w:p>
-      <w:pPr>
-        <w:pStyle w:val="Prrafodelista"/>
-      </w:pPr>
-      <w:proofErr w:type="spellStart"/>
-      <w:r>
-        <w:t>import</w:t>
-      </w:r>
-      <w:proofErr w:type="spellEnd"/>
-      <w:r>
-        <w:t xml:space="preserve"> </w:t>
-      </w:r>
-      <w:proofErr w:type="spellStart"/>
-      <w:r>
-        <w:t>morgan</w:t>
-      </w:r>
-      <w:proofErr w:type="spellEnd"/>
-      <w:r>
-        <w:t xml:space="preserve"> </w:t>
-      </w:r>
-      <w:proofErr w:type="spellStart"/>
-      <w:r>
-        <w:t>from</w:t>
-      </w:r>
-      <w:proofErr w:type="spellEnd"/>
-      <w:r>
-        <w:t xml:space="preserve"> "</w:t>
-      </w:r>
-      <w:proofErr w:type="spellStart"/>
-      <w:r>
-        <w:t>morgan</w:t>
-      </w:r>
-      <w:proofErr w:type="spellEnd"/>
-      <w:r>
-        <w:t>";</w:t>
-      </w:r>
-      <w:r>
-        <w:br/>
-      </w:r>
-      <w:proofErr w:type="spellStart"/>
-      <w:r>
-        <w:t>const</w:t>
-      </w:r>
-      <w:proofErr w:type="spellEnd"/>
-      <w:r>
-        <w:t xml:space="preserve"> server = </w:t>
-      </w:r>
-      <w:proofErr w:type="spellStart"/>
-      <w:r>
-        <w:t>express</w:t>
-      </w:r>
-      <w:proofErr w:type="spellEnd"/>
-      <w:r>
-        <w:t>();</w:t>
-      </w:r>
-    </w:p>
-    <w:p>
-      <w:pPr>
-        <w:pStyle w:val="Prrafodelista"/>
-      </w:pPr>
-    </w:p>
-    <w:p>
-      <w:pPr>
-        <w:pStyle w:val="Prrafodelista"/>
-      </w:pPr>
-      <w:proofErr w:type="spellStart"/>
-      <w:r>
-        <w:t>server.use</w:t>
-      </w:r>
-      <w:proofErr w:type="spellEnd"/>
-      <w:r>
-        <w:t>(</w:t>
-      </w:r>
-      <w:proofErr w:type="spellStart"/>
-      <w:proofErr w:type="gramStart"/>
-      <w:r>
-        <w:t>cors</w:t>
-      </w:r>
-      <w:proofErr w:type="spellEnd"/>
-      <w:r>
-        <w:t>(</w:t>
-      </w:r>
-      <w:proofErr w:type="gramEnd"/>
-      <w:r>
-        <w:t xml:space="preserve">)); // desde que métodos voy a dejar que se ejecuten, desde qué </w:t>
-      </w:r>
-      <w:proofErr w:type="spellStart"/>
-      <w:r>
-        <w:t>url</w:t>
-      </w:r>
-      <w:proofErr w:type="spellEnd"/>
-      <w:r>
-        <w:t xml:space="preserve">, qué </w:t>
-      </w:r>
-      <w:proofErr w:type="spellStart"/>
-      <w:r>
-        <w:t>header</w:t>
-      </w:r>
-      <w:proofErr w:type="spellEnd"/>
-      <w:r>
-        <w:t>, así es para todo tipo de peticiones</w:t>
-      </w:r>
-    </w:p>
-    <w:p>
-      <w:pPr>
-        <w:pStyle w:val="Prrafodelista"/>
-      </w:pPr>
-      <w:proofErr w:type="spellStart"/>
-      <w:r>
-        <w:t>server.use</w:t>
-      </w:r>
-      <w:proofErr w:type="spellEnd"/>
-      <w:r>
-        <w:t>(</w:t>
-      </w:r>
-      <w:proofErr w:type="spellStart"/>
-      <w:r>
-        <w:t>morgan</w:t>
-      </w:r>
-      <w:proofErr w:type="spellEnd"/>
-      <w:r>
-        <w:t>("</w:t>
-      </w:r>
-      <w:proofErr w:type="spellStart"/>
-      <w:r>
-        <w:t>dev</w:t>
-      </w:r>
-      <w:proofErr w:type="spellEnd"/>
-      <w:r>
-        <w:t xml:space="preserve">")); // </w:t>
-      </w:r>
-      <w:proofErr w:type="spellStart"/>
-      <w:r>
-        <w:t>dev</w:t>
-      </w:r>
-      <w:proofErr w:type="spellEnd"/>
-      <w:r>
-        <w:t xml:space="preserve"> = desarrollo</w:t>
-      </w:r>
-    </w:p>
-    <w:p>
-      <w:pPr>
-        <w:pStyle w:val="Prrafodelista"/>
-      </w:pPr>
-      <w:proofErr w:type="spellStart"/>
-      <w:r>
-        <w:t>server.use</w:t>
-      </w:r>
-      <w:proofErr w:type="spellEnd"/>
-      <w:r>
-        <w:t>(</w:t>
-      </w:r>
-      <w:proofErr w:type="spellStart"/>
-      <w:proofErr w:type="gramStart"/>
-      <w:r>
-        <w:t>express.json</w:t>
-      </w:r>
-      <w:proofErr w:type="spellEnd"/>
-      <w:proofErr w:type="gramEnd"/>
-      <w:r>
-        <w:t xml:space="preserve">()); // para que el servidor entienda los </w:t>
-      </w:r>
-      <w:proofErr w:type="spellStart"/>
-      <w:r>
-        <w:t>json</w:t>
-      </w:r>
-      <w:proofErr w:type="spellEnd"/>
-      <w:r>
-        <w:t xml:space="preserve"> que le llegan por </w:t>
-      </w:r>
-      <w:proofErr w:type="spellStart"/>
-      <w:r>
-        <w:t>body</w:t>
-      </w:r>
-      <w:proofErr w:type="spellEnd"/>
-    </w:p>
-    <w:p>
-      <w:pPr>
-        <w:pStyle w:val="Prrafodelista"/>
-      </w:pPr>
-      <w:proofErr w:type="spellStart"/>
-      <w:proofErr w:type="gramStart"/>
-      <w:r>
-        <w:t>server.get</w:t>
-      </w:r>
-      <w:proofErr w:type="spellEnd"/>
-      <w:r>
-        <w:t>(</w:t>
-      </w:r>
-      <w:proofErr w:type="gramEnd"/>
-      <w:r>
-        <w:t>"/", (</w:t>
-      </w:r>
-      <w:proofErr w:type="spellStart"/>
-      <w:r>
-        <w:t>req</w:t>
-      </w:r>
-      <w:proofErr w:type="spellEnd"/>
-      <w:r>
-        <w:t>, res) =&gt; {</w:t>
-      </w:r>
-    </w:p>
-    <w:p>
-      <w:pPr>
-        <w:pStyle w:val="Prrafodelista"/>
-      </w:pPr>
-      <w:r>
-        <w:t xml:space="preserve">  </w:t>
-      </w:r>
-      <w:proofErr w:type="spellStart"/>
-      <w:proofErr w:type="gramStart"/>
-      <w:r>
-        <w:t>res.send</w:t>
-      </w:r>
-      <w:proofErr w:type="spellEnd"/>
-      <w:proofErr w:type="gramEnd"/>
-      <w:r>
-        <w:t>("Hola Mundo!")</w:t>
+        <w:rPr>
+          <w:lang w:val="en-US"/>
+        </w:rPr>
+        <w:t>Mundo</w:t>
+      </w:r>
+      <w:proofErr w:type="spellEnd"/>
+      <w:r>
+        <w:rPr>
+          <w:lang w:val="en-US"/>
+        </w:rPr>
+        <w:t>!")</w:t>
       </w:r>
     </w:p>
     <w:p>
@@ -2453,77 +2363,81 @@
     <w:p>
       <w:pPr>
         <w:pStyle w:val="Prrafodelista"/>
-      </w:pPr>
-      <w:proofErr w:type="spellStart"/>
-      <w:r>
-        <w:t>import</w:t>
-      </w:r>
-      <w:proofErr w:type="spellEnd"/>
-      <w:r>
-        <w:t xml:space="preserve"> server </w:t>
-      </w:r>
-      <w:proofErr w:type="spellStart"/>
-      <w:r>
-        <w:t>from</w:t>
-      </w:r>
-      <w:proofErr w:type="spellEnd"/>
-      <w:r>
-        <w:t xml:space="preserve"> </w:t>
+        <w:rPr>
+          <w:lang w:val="en-US"/>
+        </w:rPr>
+      </w:pPr>
+      <w:r>
+        <w:rPr>
+          <w:lang w:val="en-US"/>
+        </w:rPr>
+        <w:t xml:space="preserve">import server from </w:t>
       </w:r>
       <w:proofErr w:type="gramStart"/>
       <w:r>
+        <w:rPr>
+          <w:lang w:val="en-US"/>
+        </w:rPr>
         <w:t>"./</w:t>
       </w:r>
       <w:proofErr w:type="gramEnd"/>
       <w:r>
+        <w:rPr>
+          <w:lang w:val="en-US"/>
+        </w:rPr>
         <w:t>server";</w:t>
       </w:r>
     </w:p>
     <w:p>
       <w:pPr>
         <w:pStyle w:val="Prrafodelista"/>
+        <w:rPr>
+          <w:lang w:val="en-US"/>
+        </w:rPr>
       </w:pPr>
       <w:proofErr w:type="spellStart"/>
       <w:proofErr w:type="gramStart"/>
       <w:r>
+        <w:rPr>
+          <w:lang w:val="en-US"/>
+        </w:rPr>
         <w:t>server.listen</w:t>
       </w:r>
       <w:proofErr w:type="spellEnd"/>
       <w:proofErr w:type="gramEnd"/>
       <w:r>
+        <w:rPr>
+          <w:lang w:val="en-US"/>
+        </w:rPr>
         <w:t>(PORT, () =&gt; {</w:t>
       </w:r>
     </w:p>
     <w:p>
       <w:pPr>
         <w:pStyle w:val="Prrafodelista"/>
-      </w:pPr>
-      <w:r>
+        <w:rPr>
+          <w:lang w:val="en-US"/>
+        </w:rPr>
+      </w:pPr>
+      <w:r>
+        <w:rPr>
+          <w:lang w:val="en-US"/>
+        </w:rPr>
         <w:t xml:space="preserve">  </w:t>
       </w:r>
       <w:proofErr w:type="gramStart"/>
       <w:r>
+        <w:rPr>
+          <w:lang w:val="en-US"/>
+        </w:rPr>
         <w:t>console.log(</w:t>
       </w:r>
       <w:proofErr w:type="gramEnd"/>
       <w:r>
-        <w:t xml:space="preserve">`Server </w:t>
-      </w:r>
-      <w:proofErr w:type="spellStart"/>
-      <w:r>
-        <w:t>listening</w:t>
-      </w:r>
-      <w:proofErr w:type="spellEnd"/>
-      <w:r>
-        <w:t xml:space="preserve"> </w:t>
-      </w:r>
-      <w:proofErr w:type="spellStart"/>
-      <w:r>
-        <w:t>on</w:t>
-      </w:r>
-      <w:proofErr w:type="spellEnd"/>
-      <w:r>
-        <w:t xml:space="preserve"> http://localhost:${PORT}`);</w:t>
+        <w:rPr>
+          <w:lang w:val="en-US"/>
+        </w:rPr>
+        <w:t>`Server listening on http://localhost:${PORT}`);</w:t>
       </w:r>
     </w:p>
     <w:p>
@@ -2543,19 +2457,19 @@
         </w:numPr>
       </w:pPr>
       <w:r>
-        <w:t xml:space="preserve">Crear los controladores para </w:t>
-      </w:r>
-      <w:proofErr w:type="spellStart"/>
-      <w:r>
-        <w:t>users</w:t>
-      </w:r>
-      <w:proofErr w:type="spellEnd"/>
-      <w:r>
-        <w:t xml:space="preserve"> y </w:t>
-      </w:r>
-      <w:proofErr w:type="spellStart"/>
-      <w:r>
-        <w:t>appointments</w:t>
+        <w:t xml:space="preserve">Crear los controladores </w:t>
+      </w:r>
+      <w:proofErr w:type="spellStart"/>
+      <w:r>
+        <w:t>usersController</w:t>
+      </w:r>
+      <w:proofErr w:type="spellEnd"/>
+      <w:r>
+        <w:t xml:space="preserve">, </w:t>
+      </w:r>
+      <w:proofErr w:type="spellStart"/>
+      <w:r>
+        <w:t>appointmentsController</w:t>
       </w:r>
       <w:proofErr w:type="spellEnd"/>
     </w:p>
@@ -2632,34 +2546,68 @@
       <w:proofErr w:type="spellEnd"/>
     </w:p>
     <w:p>
+      <w:r>
+        <w:t>M3-L4</w:t>
+      </w:r>
+    </w:p>
+    <w:p>
       <w:pPr>
         <w:pStyle w:val="Prrafodelista"/>
         <w:numPr>
           <w:ilvl w:val="0"/>
           <w:numId w:val="1"/>
         </w:numPr>
-      </w:pPr>
-      <w:r>
-        <w:t xml:space="preserve">Crear las interfaces </w:t>
-      </w:r>
-      <w:proofErr w:type="spellStart"/>
-      <w:r>
+        <w:rPr>
+          <w:lang w:val="en-US"/>
+        </w:rPr>
+      </w:pPr>
+      <w:proofErr w:type="spellStart"/>
+      <w:r>
+        <w:rPr>
+          <w:lang w:val="en-US"/>
+        </w:rPr>
+        <w:t>Crear</w:t>
+      </w:r>
+      <w:proofErr w:type="spellEnd"/>
+      <w:r>
+        <w:rPr>
+          <w:lang w:val="en-US"/>
+        </w:rPr>
+        <w:t xml:space="preserve"> las interfaces </w:t>
+      </w:r>
+      <w:proofErr w:type="spellStart"/>
+      <w:r>
+        <w:rPr>
+          <w:lang w:val="en-US"/>
+        </w:rPr>
         <w:t>IUser</w:t>
       </w:r>
       <w:proofErr w:type="spellEnd"/>
       <w:r>
+        <w:rPr>
+          <w:lang w:val="en-US"/>
+        </w:rPr>
         <w:t xml:space="preserve">, </w:t>
       </w:r>
       <w:proofErr w:type="spellStart"/>
       <w:r>
+        <w:rPr>
+          <w:lang w:val="en-US"/>
+        </w:rPr>
         <w:t>IAppointment</w:t>
       </w:r>
       <w:proofErr w:type="spellEnd"/>
       <w:r>
+        <w:rPr>
+          <w:lang w:val="en-US"/>
+        </w:rPr>
         <w:t xml:space="preserve">, </w:t>
       </w:r>
       <w:proofErr w:type="spellStart"/>
       <w:r>
+        <w:rPr>
+          <w:lang w:val="en-US"/>
+        </w:rPr>
         <w:t>ICredential</w:t>
       </w:r>
       <w:proofErr w:type="spellEnd"/>
@@ -2805,15 +2753,47 @@
       <w:r>
         <w:t>credentialDto</w:t>
       </w:r>
+      <w:proofErr w:type="spellEnd"/>
+    </w:p>
+    <w:p>
+      <w:r>
+        <w:t>M3-L5</w:t>
+      </w:r>
+    </w:p>
+    <w:p>
+      <w:pPr>
+        <w:pStyle w:val="Prrafodelista"/>
+        <w:numPr>
+          <w:ilvl w:val="0"/>
+          <w:numId w:val="1"/>
+        </w:numPr>
+        <w:rPr>
+          <w:lang w:val="en-US"/>
+        </w:rPr>
+      </w:pPr>
       <w:bookmarkStart w:id="0" w:name="_GoBack"/>
       <w:bookmarkEnd w:id="0"/>
-      <w:proofErr w:type="spellEnd"/>
-      <w:r>
+      <w:r>
+        <w:rPr>
+          <w:lang w:val="en-US"/>
+        </w:rPr>
         <w:br/>
       </w:r>
     </w:p>
-    <w:p/>
-    <w:p/>
+    <w:p>
+      <w:pPr>
+        <w:rPr>
+          <w:lang w:val="en-US"/>
+        </w:rPr>
+      </w:pPr>
+    </w:p>
+    <w:p>
+      <w:pPr>
+        <w:rPr>
+          <w:lang w:val="en-US"/>
+        </w:rPr>
+      </w:pPr>
+    </w:p>
     <w:sectPr>
       <w:pgSz w:w="11906" w:h="16838"/>
       <w:pgMar w:top="1417" w:right="1701" w:bottom="1417" w:left="1701" w:header="708" w:footer="708" w:gutter="0"/>
@@ -3339,6 +3319,7 @@
   <w:style w:type="character" w:default="1" w:styleId="Fuentedeprrafopredeter">
     <w:name w:val="Default Paragraph Font"/>
     <w:uiPriority w:val="1"/>
+    <w:semiHidden/>
     <w:unhideWhenUsed/>
   </w:style>
   <w:style w:type="table" w:default="1" w:styleId="Tablanormal">

</xml_diff>

<commit_message>
M3-L5 - Demo: Actualización de notas
</commit_message>
<xml_diff>
--- a/M3/Project3V2/Extras/CRUD Typescript.docx
+++ b/M3/Project3V2/Extras/CRUD Typescript.docx
@@ -2761,6 +2761,11 @@
       </w:r>
     </w:p>
     <w:p>
+      <w:r>
+        <w:t>TRABAJANDO CON UNA BASE DE DATOS EN POSTGRESQL</w:t>
+      </w:r>
+    </w:p>
+    <w:p>
       <w:pPr>
         <w:pStyle w:val="Prrafodelista"/>
         <w:numPr>
@@ -2771,29 +2776,1842 @@
           <w:lang w:val="en-US"/>
         </w:rPr>
       </w:pPr>
+      <w:proofErr w:type="spellStart"/>
+      <w:r>
+        <w:rPr>
+          <w:lang w:val="en-US"/>
+        </w:rPr>
+        <w:t>Abrir</w:t>
+      </w:r>
+      <w:proofErr w:type="spellEnd"/>
+      <w:r>
+        <w:rPr>
+          <w:lang w:val="en-US"/>
+        </w:rPr>
+        <w:t xml:space="preserve"> SQL Shell de </w:t>
+      </w:r>
+      <w:proofErr w:type="spellStart"/>
+      <w:r>
+        <w:rPr>
+          <w:lang w:val="en-US"/>
+        </w:rPr>
+        <w:t>Postgres</w:t>
+      </w:r>
+      <w:proofErr w:type="spellEnd"/>
+      <w:r>
+        <w:rPr>
+          <w:lang w:val="en-US"/>
+        </w:rPr>
+        <w:br/>
+      </w:r>
+      <w:r>
+        <w:rPr>
+          <w:lang w:val="en-US"/>
+        </w:rPr>
+        <w:t>Server [localhost]:</w:t>
+      </w:r>
+      <w:r>
+        <w:rPr>
+          <w:lang w:val="en-US"/>
+        </w:rPr>
+        <w:t xml:space="preserve"> localhost</w:t>
+      </w:r>
+    </w:p>
+    <w:p>
+      <w:pPr>
+        <w:pStyle w:val="Prrafodelista"/>
+      </w:pPr>
+      <w:proofErr w:type="spellStart"/>
+      <w:r>
+        <w:t>Database</w:t>
+      </w:r>
+      <w:proofErr w:type="spellEnd"/>
+      <w:r>
+        <w:t xml:space="preserve"> [</w:t>
+      </w:r>
+      <w:proofErr w:type="spellStart"/>
+      <w:r>
+        <w:t>postgres</w:t>
+      </w:r>
+      <w:proofErr w:type="spellEnd"/>
+      <w:r>
+        <w:t>]:</w:t>
+      </w:r>
+      <w:r>
+        <w:t xml:space="preserve"> </w:t>
+      </w:r>
+      <w:proofErr w:type="spellStart"/>
+      <w:r>
+        <w:t>postgres</w:t>
+      </w:r>
+      <w:proofErr w:type="spellEnd"/>
+    </w:p>
+    <w:p>
+      <w:pPr>
+        <w:pStyle w:val="Prrafodelista"/>
+      </w:pPr>
+      <w:r>
+        <w:t>Port [5432]:</w:t>
+      </w:r>
+      <w:r>
+        <w:t xml:space="preserve"> 5432</w:t>
+      </w:r>
+    </w:p>
+    <w:p>
+      <w:pPr>
+        <w:pStyle w:val="Prrafodelista"/>
+      </w:pPr>
+      <w:proofErr w:type="spellStart"/>
+      <w:r>
+        <w:t>Username</w:t>
+      </w:r>
+      <w:proofErr w:type="spellEnd"/>
+      <w:r>
+        <w:t xml:space="preserve"> [</w:t>
+      </w:r>
+      <w:proofErr w:type="spellStart"/>
+      <w:r>
+        <w:t>postgres</w:t>
+      </w:r>
+      <w:proofErr w:type="spellEnd"/>
+      <w:r>
+        <w:t>]:</w:t>
+      </w:r>
+      <w:r>
+        <w:t xml:space="preserve"> </w:t>
+      </w:r>
+      <w:proofErr w:type="spellStart"/>
+      <w:r>
+        <w:t>postgres</w:t>
+      </w:r>
+      <w:proofErr w:type="spellEnd"/>
+    </w:p>
+    <w:p>
+      <w:pPr>
+        <w:pStyle w:val="Prrafodelista"/>
+      </w:pPr>
+      <w:r>
+        <w:t xml:space="preserve">Contraseña para usuario </w:t>
+      </w:r>
+      <w:proofErr w:type="spellStart"/>
+      <w:r>
+        <w:t>postgres</w:t>
+      </w:r>
+      <w:proofErr w:type="spellEnd"/>
+      <w:r>
+        <w:t>:</w:t>
+      </w:r>
+      <w:r>
+        <w:t xml:space="preserve"> </w:t>
+      </w:r>
+      <w:r>
+        <w:t>Eli09Ate89</w:t>
+      </w:r>
+    </w:p>
+    <w:p>
+      <w:pPr>
+        <w:pStyle w:val="Prrafodelista"/>
+        <w:numPr>
+          <w:ilvl w:val="0"/>
+          <w:numId w:val="1"/>
+        </w:numPr>
+      </w:pPr>
+      <w:r>
+        <w:t>Crear la base de datos</w:t>
+      </w:r>
+    </w:p>
+    <w:p>
+      <w:pPr>
+        <w:pStyle w:val="Prrafodelista"/>
+      </w:pPr>
+      <w:r>
+        <w:t>CREATE DATABASE veterinaria</w:t>
+      </w:r>
+    </w:p>
+    <w:p>
+      <w:pPr>
+        <w:pStyle w:val="Prrafodelista"/>
+        <w:numPr>
+          <w:ilvl w:val="0"/>
+          <w:numId w:val="1"/>
+        </w:numPr>
+        <w:rPr>
+          <w:color w:val="FFFFFF" w:themeColor="background1"/>
+        </w:rPr>
+      </w:pPr>
+      <w:r>
+        <w:t xml:space="preserve">Instalar </w:t>
+      </w:r>
+      <w:proofErr w:type="spellStart"/>
+      <w:r>
+        <w:t>typeORM</w:t>
+      </w:r>
+      <w:proofErr w:type="spellEnd"/>
+      <w:r>
+        <w:t xml:space="preserve"> y sus dependencias</w:t>
+      </w:r>
+      <w:r>
+        <w:br/>
+      </w:r>
+      <w:r>
+        <w:t>Página de la documentación</w:t>
+      </w:r>
+      <w:r>
+        <w:t xml:space="preserve">: </w:t>
+      </w:r>
+      <w:hyperlink r:id="rId5" w:history="1">
+        <w:r>
+          <w:rPr>
+            <w:rStyle w:val="Hipervnculo"/>
+            <w:color w:val="FFFFFF" w:themeColor="background1"/>
+          </w:rPr>
+          <w:t>https://typeorm.io/</w:t>
+        </w:r>
+      </w:hyperlink>
+    </w:p>
+    <w:p>
+      <w:pPr>
+        <w:pStyle w:val="Prrafodelista"/>
+        <w:rPr>
+          <w:lang w:val="en-US"/>
+        </w:rPr>
+      </w:pPr>
+      <w:proofErr w:type="spellStart"/>
+      <w:r>
+        <w:rPr>
+          <w:lang w:val="en-US"/>
+        </w:rPr>
+        <w:t>npm</w:t>
+      </w:r>
+      <w:proofErr w:type="spellEnd"/>
+      <w:r>
+        <w:rPr>
+          <w:lang w:val="en-US"/>
+        </w:rPr>
+        <w:t xml:space="preserve"> install </w:t>
+      </w:r>
+      <w:proofErr w:type="spellStart"/>
+      <w:r>
+        <w:rPr>
+          <w:lang w:val="en-US"/>
+        </w:rPr>
+        <w:t>typeorm</w:t>
+      </w:r>
+      <w:proofErr w:type="spellEnd"/>
+      <w:r>
+        <w:rPr>
+          <w:lang w:val="en-US"/>
+        </w:rPr>
+        <w:t xml:space="preserve"> --save</w:t>
+      </w:r>
+    </w:p>
+    <w:p>
+      <w:pPr>
+        <w:pStyle w:val="Prrafodelista"/>
+        <w:rPr>
+          <w:lang w:val="en-US"/>
+        </w:rPr>
+      </w:pPr>
+      <w:proofErr w:type="spellStart"/>
+      <w:r>
+        <w:rPr>
+          <w:lang w:val="en-US"/>
+        </w:rPr>
+        <w:t>npm</w:t>
+      </w:r>
+      <w:proofErr w:type="spellEnd"/>
+      <w:r>
+        <w:rPr>
+          <w:lang w:val="en-US"/>
+        </w:rPr>
+        <w:t xml:space="preserve"> install reflect-metadata --save</w:t>
+      </w:r>
+    </w:p>
+    <w:p>
+      <w:pPr>
+        <w:pStyle w:val="Prrafodelista"/>
+        <w:numPr>
+          <w:ilvl w:val="0"/>
+          <w:numId w:val="1"/>
+        </w:numPr>
+      </w:pPr>
+      <w:r>
+        <w:t xml:space="preserve">Hacer el siguiente </w:t>
+      </w:r>
+      <w:proofErr w:type="spellStart"/>
+      <w:r>
+        <w:t>import</w:t>
+      </w:r>
+      <w:proofErr w:type="spellEnd"/>
+      <w:r>
+        <w:t xml:space="preserve"> en algún lugar global del proyecto (en el </w:t>
+      </w:r>
+      <w:proofErr w:type="spellStart"/>
+      <w:r>
+        <w:t>index.ts</w:t>
+      </w:r>
+      <w:proofErr w:type="spellEnd"/>
+      <w:r>
+        <w:t xml:space="preserve"> principal del </w:t>
+      </w:r>
+      <w:proofErr w:type="spellStart"/>
+      <w:r>
+        <w:t>backend</w:t>
+      </w:r>
+      <w:proofErr w:type="spellEnd"/>
+      <w:r>
+        <w:t xml:space="preserve">): </w:t>
+      </w:r>
+    </w:p>
+    <w:p>
+      <w:pPr>
+        <w:pStyle w:val="Prrafodelista"/>
+        <w:rPr>
+          <w:lang w:val="en-US"/>
+        </w:rPr>
+      </w:pPr>
+      <w:r>
+        <w:rPr>
+          <w:lang w:val="en-US"/>
+        </w:rPr>
+        <w:t>import "reflect-metadata"</w:t>
+      </w:r>
+    </w:p>
+    <w:p>
+      <w:pPr>
+        <w:pStyle w:val="Prrafodelista"/>
+        <w:numPr>
+          <w:ilvl w:val="0"/>
+          <w:numId w:val="1"/>
+        </w:numPr>
+      </w:pPr>
+      <w:r>
+        <w:t xml:space="preserve">Instalar los </w:t>
+      </w:r>
+      <w:proofErr w:type="spellStart"/>
+      <w:r>
+        <w:t>types</w:t>
+      </w:r>
+      <w:proofErr w:type="spellEnd"/>
+      <w:r>
+        <w:t xml:space="preserve"> de </w:t>
+      </w:r>
+      <w:proofErr w:type="spellStart"/>
+      <w:r>
+        <w:t>node</w:t>
+      </w:r>
+      <w:proofErr w:type="spellEnd"/>
+      <w:r>
+        <w:t xml:space="preserve">: </w:t>
+      </w:r>
+    </w:p>
+    <w:p>
+      <w:pPr>
+        <w:pStyle w:val="Prrafodelista"/>
+        <w:rPr>
+          <w:lang w:val="en-US"/>
+        </w:rPr>
+      </w:pPr>
+      <w:r>
+        <w:rPr>
+          <w:lang w:val="en-US"/>
+        </w:rPr>
+        <w:t>@types/node</w:t>
+      </w:r>
+    </w:p>
+    <w:p>
+      <w:pPr>
+        <w:pStyle w:val="Prrafodelista"/>
+        <w:numPr>
+          <w:ilvl w:val="0"/>
+          <w:numId w:val="1"/>
+        </w:numPr>
+        <w:rPr>
+          <w:lang w:val="en-US"/>
+        </w:rPr>
+      </w:pPr>
+      <w:proofErr w:type="spellStart"/>
+      <w:r>
+        <w:rPr>
+          <w:lang w:val="en-US"/>
+        </w:rPr>
+        <w:t>Controladores</w:t>
+      </w:r>
+      <w:proofErr w:type="spellEnd"/>
+      <w:r>
+        <w:rPr>
+          <w:lang w:val="en-US"/>
+        </w:rPr>
+        <w:t xml:space="preserve"> de </w:t>
+      </w:r>
+      <w:proofErr w:type="spellStart"/>
+      <w:r>
+        <w:rPr>
+          <w:lang w:val="en-US"/>
+        </w:rPr>
+        <w:t>postgres</w:t>
+      </w:r>
+      <w:proofErr w:type="spellEnd"/>
+      <w:r>
+        <w:rPr>
+          <w:lang w:val="en-US"/>
+        </w:rPr>
+        <w:t xml:space="preserve">: </w:t>
+      </w:r>
+    </w:p>
+    <w:p>
+      <w:pPr>
+        <w:pStyle w:val="Prrafodelista"/>
+        <w:rPr>
+          <w:lang w:val="en-US"/>
+        </w:rPr>
+      </w:pPr>
+      <w:proofErr w:type="spellStart"/>
+      <w:r>
+        <w:rPr>
+          <w:lang w:val="en-US"/>
+        </w:rPr>
+        <w:t>npm</w:t>
+      </w:r>
+      <w:proofErr w:type="spellEnd"/>
+      <w:r>
+        <w:rPr>
+          <w:lang w:val="en-US"/>
+        </w:rPr>
+        <w:t xml:space="preserve"> install </w:t>
+      </w:r>
+      <w:proofErr w:type="spellStart"/>
+      <w:r>
+        <w:rPr>
+          <w:lang w:val="en-US"/>
+        </w:rPr>
+        <w:t>pg</w:t>
+      </w:r>
+      <w:proofErr w:type="spellEnd"/>
+      <w:r>
+        <w:rPr>
+          <w:lang w:val="en-US"/>
+        </w:rPr>
+        <w:t xml:space="preserve"> --save</w:t>
+      </w:r>
+    </w:p>
+    <w:p>
+      <w:pPr>
+        <w:pStyle w:val="Prrafodelista"/>
+        <w:numPr>
+          <w:ilvl w:val="0"/>
+          <w:numId w:val="1"/>
+        </w:numPr>
+        <w:rPr>
+          <w:lang w:val="en-US"/>
+        </w:rPr>
+      </w:pPr>
+      <w:proofErr w:type="spellStart"/>
+      <w:r>
+        <w:rPr>
+          <w:lang w:val="en-US"/>
+        </w:rPr>
+        <w:t>Habilitar</w:t>
+      </w:r>
+      <w:proofErr w:type="spellEnd"/>
+      <w:r>
+        <w:rPr>
+          <w:lang w:val="en-US"/>
+        </w:rPr>
+        <w:t xml:space="preserve"> </w:t>
+      </w:r>
+      <w:proofErr w:type="spellStart"/>
+      <w:r>
+        <w:rPr>
+          <w:lang w:val="en-US"/>
+        </w:rPr>
+        <w:t>en</w:t>
+      </w:r>
+      <w:proofErr w:type="spellEnd"/>
+      <w:r>
+        <w:rPr>
+          <w:lang w:val="en-US"/>
+        </w:rPr>
+        <w:t xml:space="preserve"> </w:t>
+      </w:r>
+      <w:proofErr w:type="spellStart"/>
+      <w:proofErr w:type="gramStart"/>
+      <w:r>
+        <w:rPr>
+          <w:lang w:val="en-US"/>
+        </w:rPr>
+        <w:t>tsconfig.json</w:t>
+      </w:r>
+      <w:proofErr w:type="spellEnd"/>
+      <w:proofErr w:type="gramEnd"/>
+      <w:r>
+        <w:rPr>
+          <w:lang w:val="en-US"/>
+        </w:rPr>
+        <w:t>:</w:t>
+      </w:r>
+    </w:p>
+    <w:p>
+      <w:pPr>
+        <w:pStyle w:val="Prrafodelista"/>
+        <w:rPr>
+          <w:lang w:val="en-US"/>
+        </w:rPr>
+      </w:pPr>
+      <w:r>
+        <w:rPr>
+          <w:lang w:val="en-US"/>
+        </w:rPr>
+        <w:t>"</w:t>
+      </w:r>
+      <w:proofErr w:type="spellStart"/>
+      <w:r>
+        <w:rPr>
+          <w:lang w:val="en-US"/>
+        </w:rPr>
+        <w:t>emitDecoratorMetadata</w:t>
+      </w:r>
+      <w:proofErr w:type="spellEnd"/>
+      <w:r>
+        <w:rPr>
+          <w:lang w:val="en-US"/>
+        </w:rPr>
+        <w:t>": true,</w:t>
+      </w:r>
+    </w:p>
+    <w:p>
+      <w:pPr>
+        <w:pStyle w:val="Prrafodelista"/>
+        <w:rPr>
+          <w:lang w:val="en-US"/>
+        </w:rPr>
+      </w:pPr>
+      <w:r>
+        <w:rPr>
+          <w:lang w:val="en-US"/>
+        </w:rPr>
+        <w:t>"</w:t>
+      </w:r>
+      <w:proofErr w:type="spellStart"/>
+      <w:r>
+        <w:rPr>
+          <w:lang w:val="en-US"/>
+        </w:rPr>
+        <w:t>experimentalDecorators</w:t>
+      </w:r>
+      <w:proofErr w:type="spellEnd"/>
+      <w:r>
+        <w:rPr>
+          <w:lang w:val="en-US"/>
+        </w:rPr>
+        <w:t>": true,</w:t>
+      </w:r>
+    </w:p>
+    <w:p>
+      <w:pPr>
+        <w:pStyle w:val="Prrafodelista"/>
+        <w:rPr>
+          <w:lang w:val="en-US"/>
+        </w:rPr>
+      </w:pPr>
+      <w:r>
+        <w:rPr>
+          <w:lang w:val="en-US"/>
+        </w:rPr>
+        <w:t xml:space="preserve">"lib": ["ES6"], </w:t>
+      </w:r>
+    </w:p>
+    <w:p>
+      <w:pPr>
+        <w:pStyle w:val="Prrafodelista"/>
+        <w:numPr>
+          <w:ilvl w:val="0"/>
+          <w:numId w:val="1"/>
+        </w:numPr>
+      </w:pPr>
+      <w:r>
+        <w:t>Crear archivo data-</w:t>
+      </w:r>
+      <w:proofErr w:type="spellStart"/>
+      <w:r>
+        <w:t>source.ts</w:t>
+      </w:r>
+      <w:proofErr w:type="spellEnd"/>
+      <w:r>
+        <w:t xml:space="preserve"> con la siguiente Configuración</w:t>
+      </w:r>
+    </w:p>
+    <w:p>
+      <w:pPr>
+        <w:pStyle w:val="Prrafodelista"/>
+        <w:rPr>
+          <w:lang w:val="en-US"/>
+        </w:rPr>
+      </w:pPr>
+      <w:r>
+        <w:rPr>
+          <w:lang w:val="en-US"/>
+        </w:rPr>
+        <w:t xml:space="preserve">import </w:t>
+      </w:r>
+      <w:proofErr w:type="gramStart"/>
+      <w:r>
+        <w:rPr>
+          <w:lang w:val="en-US"/>
+        </w:rPr>
+        <w:t xml:space="preserve">{ </w:t>
+      </w:r>
+      <w:proofErr w:type="spellStart"/>
+      <w:r>
+        <w:rPr>
+          <w:lang w:val="en-US"/>
+        </w:rPr>
+        <w:t>DataSource</w:t>
+      </w:r>
+      <w:proofErr w:type="spellEnd"/>
+      <w:proofErr w:type="gramEnd"/>
+      <w:r>
+        <w:rPr>
+          <w:lang w:val="en-US"/>
+        </w:rPr>
+        <w:t xml:space="preserve"> } from "</w:t>
+      </w:r>
+      <w:proofErr w:type="spellStart"/>
+      <w:r>
+        <w:rPr>
+          <w:lang w:val="en-US"/>
+        </w:rPr>
+        <w:t>typeorm</w:t>
+      </w:r>
+      <w:proofErr w:type="spellEnd"/>
+      <w:r>
+        <w:rPr>
+          <w:lang w:val="en-US"/>
+        </w:rPr>
+        <w:t>";</w:t>
+      </w:r>
+    </w:p>
+    <w:p>
+      <w:pPr>
+        <w:pStyle w:val="Prrafodelista"/>
+        <w:rPr>
+          <w:lang w:val="en-US"/>
+        </w:rPr>
+      </w:pPr>
+      <w:r>
+        <w:rPr>
+          <w:lang w:val="en-US"/>
+        </w:rPr>
+        <w:t xml:space="preserve">export </w:t>
+      </w:r>
+      <w:proofErr w:type="spellStart"/>
+      <w:r>
+        <w:rPr>
+          <w:lang w:val="en-US"/>
+        </w:rPr>
+        <w:t>const</w:t>
+      </w:r>
+      <w:proofErr w:type="spellEnd"/>
+      <w:r>
+        <w:rPr>
+          <w:lang w:val="en-US"/>
+        </w:rPr>
+        <w:t xml:space="preserve"> </w:t>
+      </w:r>
+      <w:proofErr w:type="spellStart"/>
+      <w:r>
+        <w:rPr>
+          <w:lang w:val="en-US"/>
+        </w:rPr>
+        <w:t>AppDataSource</w:t>
+      </w:r>
+      <w:proofErr w:type="spellEnd"/>
+      <w:r>
+        <w:rPr>
+          <w:lang w:val="en-US"/>
+        </w:rPr>
+        <w:t xml:space="preserve"> = new </w:t>
+      </w:r>
+      <w:proofErr w:type="spellStart"/>
+      <w:proofErr w:type="gramStart"/>
+      <w:r>
+        <w:rPr>
+          <w:lang w:val="en-US"/>
+        </w:rPr>
+        <w:t>DataSource</w:t>
+      </w:r>
+      <w:proofErr w:type="spellEnd"/>
+      <w:r>
+        <w:rPr>
+          <w:lang w:val="en-US"/>
+        </w:rPr>
+        <w:t>(</w:t>
+      </w:r>
+      <w:proofErr w:type="gramEnd"/>
+      <w:r>
+        <w:rPr>
+          <w:lang w:val="en-US"/>
+        </w:rPr>
+        <w:t>{</w:t>
+      </w:r>
+    </w:p>
+    <w:p>
+      <w:pPr>
+        <w:pStyle w:val="Prrafodelista"/>
+        <w:rPr>
+          <w:lang w:val="en-US"/>
+        </w:rPr>
+      </w:pPr>
+      <w:r>
+        <w:rPr>
+          <w:lang w:val="en-US"/>
+        </w:rPr>
+        <w:t>type: "</w:t>
+      </w:r>
+      <w:proofErr w:type="spellStart"/>
+      <w:r>
+        <w:rPr>
+          <w:lang w:val="en-US"/>
+        </w:rPr>
+        <w:t>postgres</w:t>
+      </w:r>
+      <w:proofErr w:type="spellEnd"/>
+      <w:r>
+        <w:rPr>
+          <w:lang w:val="en-US"/>
+        </w:rPr>
+        <w:t>",</w:t>
+      </w:r>
+    </w:p>
+    <w:p>
+      <w:pPr>
+        <w:pStyle w:val="Prrafodelista"/>
+        <w:rPr>
+          <w:lang w:val="en-US"/>
+        </w:rPr>
+      </w:pPr>
+      <w:r>
+        <w:rPr>
+          <w:lang w:val="en-US"/>
+        </w:rPr>
+        <w:t>host: "localhost",</w:t>
+      </w:r>
+    </w:p>
+    <w:p>
+      <w:pPr>
+        <w:pStyle w:val="Prrafodelista"/>
+        <w:rPr>
+          <w:lang w:val="en-US"/>
+        </w:rPr>
+      </w:pPr>
+      <w:r>
+        <w:rPr>
+          <w:lang w:val="en-US"/>
+        </w:rPr>
+        <w:t>port: 5432,</w:t>
+      </w:r>
+    </w:p>
+    <w:p>
+      <w:pPr>
+        <w:pStyle w:val="Prrafodelista"/>
+        <w:rPr>
+          <w:lang w:val="en-US"/>
+        </w:rPr>
+      </w:pPr>
+      <w:r>
+        <w:rPr>
+          <w:lang w:val="en-US"/>
+        </w:rPr>
+        <w:t>username: "</w:t>
+      </w:r>
+      <w:proofErr w:type="spellStart"/>
+      <w:r>
+        <w:rPr>
+          <w:lang w:val="en-US"/>
+        </w:rPr>
+        <w:t>postgres</w:t>
+      </w:r>
+      <w:proofErr w:type="spellEnd"/>
+      <w:r>
+        <w:rPr>
+          <w:lang w:val="en-US"/>
+        </w:rPr>
+        <w:t>",</w:t>
+      </w:r>
+    </w:p>
+    <w:p>
+      <w:pPr>
+        <w:pStyle w:val="Prrafodelista"/>
+        <w:rPr>
+          <w:lang w:val="en-US"/>
+        </w:rPr>
+      </w:pPr>
+      <w:r>
+        <w:rPr>
+          <w:lang w:val="en-US"/>
+        </w:rPr>
+        <w:t>password: "Eli09Ate89",</w:t>
+      </w:r>
+    </w:p>
+    <w:p>
+      <w:pPr>
+        <w:pStyle w:val="Prrafodelista"/>
+        <w:rPr>
+          <w:lang w:val="en-US"/>
+        </w:rPr>
+      </w:pPr>
+      <w:r>
+        <w:rPr>
+          <w:lang w:val="en-US"/>
+        </w:rPr>
+        <w:t>database: "test",</w:t>
+      </w:r>
+    </w:p>
+    <w:p>
+      <w:pPr>
+        <w:pStyle w:val="Prrafodelista"/>
+        <w:rPr>
+          <w:lang w:val="en-US"/>
+        </w:rPr>
+      </w:pPr>
+      <w:r>
+        <w:rPr>
+          <w:lang w:val="en-US"/>
+        </w:rPr>
+        <w:t>synchronize: true,</w:t>
+      </w:r>
+    </w:p>
+    <w:p>
+      <w:pPr>
+        <w:pStyle w:val="Prrafodelista"/>
+        <w:rPr>
+          <w:lang w:val="en-US"/>
+        </w:rPr>
+      </w:pPr>
+      <w:r>
+        <w:rPr>
+          <w:lang w:val="en-US"/>
+        </w:rPr>
+        <w:t>logging: true,</w:t>
+      </w:r>
+    </w:p>
+    <w:p>
+      <w:pPr>
+        <w:pStyle w:val="Prrafodelista"/>
+        <w:rPr>
+          <w:lang w:val="en-US"/>
+        </w:rPr>
+      </w:pPr>
+      <w:r>
+        <w:rPr>
+          <w:lang w:val="en-US"/>
+        </w:rPr>
+        <w:t>entities: [],</w:t>
+      </w:r>
+    </w:p>
+    <w:p>
+      <w:pPr>
+        <w:pStyle w:val="Prrafodelista"/>
+        <w:rPr>
+          <w:lang w:val="en-US"/>
+        </w:rPr>
+      </w:pPr>
+      <w:r>
+        <w:rPr>
+          <w:lang w:val="en-US"/>
+        </w:rPr>
+        <w:t>subscribers: [],</w:t>
+      </w:r>
+    </w:p>
+    <w:p>
+      <w:pPr>
+        <w:pStyle w:val="Prrafodelista"/>
+        <w:rPr>
+          <w:lang w:val="en-US"/>
+        </w:rPr>
+      </w:pPr>
+      <w:r>
+        <w:rPr>
+          <w:lang w:val="en-US"/>
+        </w:rPr>
+        <w:t>migrations: [],</w:t>
+      </w:r>
+    </w:p>
+    <w:p>
+      <w:pPr>
+        <w:pStyle w:val="Prrafodelista"/>
+        <w:rPr>
+          <w:lang w:val="en-US"/>
+        </w:rPr>
+      </w:pPr>
+      <w:r>
+        <w:rPr>
+          <w:lang w:val="en-US"/>
+        </w:rPr>
+        <w:t>});</w:t>
+      </w:r>
+    </w:p>
+    <w:p>
+      <w:pPr>
+        <w:pStyle w:val="Prrafodelista"/>
+        <w:numPr>
+          <w:ilvl w:val="0"/>
+          <w:numId w:val="1"/>
+        </w:numPr>
+      </w:pPr>
+      <w:r>
+        <w:t>Crear l</w:t>
+      </w:r>
+      <w:r>
+        <w:t xml:space="preserve">as entidades: </w:t>
+      </w:r>
+      <w:proofErr w:type="spellStart"/>
+      <w:r>
+        <w:t>User</w:t>
+      </w:r>
+      <w:proofErr w:type="spellEnd"/>
+      <w:r>
+        <w:t xml:space="preserve">, </w:t>
+      </w:r>
+      <w:proofErr w:type="spellStart"/>
+      <w:r>
+        <w:t>Appointment</w:t>
+      </w:r>
+      <w:proofErr w:type="spellEnd"/>
+      <w:r>
+        <w:t xml:space="preserve">, </w:t>
+      </w:r>
+      <w:proofErr w:type="spellStart"/>
+      <w:r>
+        <w:t>Credential</w:t>
+      </w:r>
+      <w:proofErr w:type="spellEnd"/>
+      <w:r>
+        <w:t xml:space="preserve"> </w:t>
+      </w:r>
+      <w:r>
+        <w:t>usando los decoradores @</w:t>
+      </w:r>
+      <w:proofErr w:type="spellStart"/>
+      <w:r>
+        <w:t>entity</w:t>
+      </w:r>
+      <w:proofErr w:type="spellEnd"/>
+      <w:r>
+        <w:t>() y @</w:t>
+      </w:r>
+      <w:proofErr w:type="spellStart"/>
+      <w:r>
+        <w:t>column</w:t>
+      </w:r>
+      <w:proofErr w:type="spellEnd"/>
+      <w:r>
+        <w:t>()</w:t>
+      </w:r>
+      <w:r>
+        <w:t xml:space="preserve"> así como las relaciones entre las tablas</w:t>
+      </w:r>
+      <w:r>
+        <w:br/>
+        <w:t xml:space="preserve">Tener en cuenta que: </w:t>
+      </w:r>
+      <w:r>
+        <w:br/>
+        <w:t xml:space="preserve">- Entre </w:t>
+      </w:r>
+      <w:proofErr w:type="spellStart"/>
+      <w:r>
+        <w:t>User</w:t>
+      </w:r>
+      <w:proofErr w:type="spellEnd"/>
+      <w:r>
+        <w:t xml:space="preserve"> y </w:t>
+      </w:r>
+      <w:proofErr w:type="spellStart"/>
+      <w:r>
+        <w:t>Credential</w:t>
+      </w:r>
+      <w:proofErr w:type="spellEnd"/>
+      <w:r>
+        <w:t xml:space="preserve"> hay una relación de 1:1</w:t>
+      </w:r>
+      <w:r>
+        <w:br/>
+        <w:t xml:space="preserve">- Entre </w:t>
+      </w:r>
+      <w:proofErr w:type="spellStart"/>
+      <w:r>
+        <w:t>User</w:t>
+      </w:r>
+      <w:proofErr w:type="spellEnd"/>
+      <w:r>
+        <w:t xml:space="preserve"> y </w:t>
+      </w:r>
+      <w:proofErr w:type="spellStart"/>
+      <w:r>
+        <w:t>Appointment</w:t>
+      </w:r>
+      <w:proofErr w:type="spellEnd"/>
+      <w:r>
+        <w:t xml:space="preserve"> hay una relación de 1:N</w:t>
+      </w:r>
+      <w:r>
+        <w:br/>
+        <w:t xml:space="preserve">- Entre </w:t>
+      </w:r>
+      <w:proofErr w:type="spellStart"/>
+      <w:r>
+        <w:t>Appointment</w:t>
+      </w:r>
+      <w:proofErr w:type="spellEnd"/>
+      <w:r>
+        <w:t xml:space="preserve"> y </w:t>
+      </w:r>
+      <w:proofErr w:type="spellStart"/>
+      <w:r>
+        <w:t>User</w:t>
+      </w:r>
+      <w:proofErr w:type="spellEnd"/>
+      <w:r>
+        <w:t xml:space="preserve"> hay una </w:t>
+      </w:r>
+      <w:r>
+        <w:t>relación de N:1</w:t>
+      </w:r>
+    </w:p>
+    <w:p>
+      <w:pPr>
+        <w:pStyle w:val="Prrafodelista"/>
+      </w:pPr>
+      <w:r>
+        <w:t xml:space="preserve">No puede existir un turno sin un usuario que lo pidió </w:t>
+      </w:r>
+      <w:proofErr w:type="spellStart"/>
+      <w:r>
+        <w:t>appointment</w:t>
+      </w:r>
+      <w:proofErr w:type="spellEnd"/>
+      <w:r>
+        <w:t xml:space="preserve"> tiene que tener el </w:t>
+      </w:r>
+      <w:proofErr w:type="spellStart"/>
+      <w:r>
+        <w:t>userId</w:t>
+      </w:r>
+      <w:proofErr w:type="spellEnd"/>
+    </w:p>
+    <w:p>
+      <w:pPr>
+        <w:pStyle w:val="Prrafodelista"/>
+        <w:numPr>
+          <w:ilvl w:val="0"/>
+          <w:numId w:val="1"/>
+        </w:numPr>
+      </w:pPr>
+      <w:r>
+        <w:t xml:space="preserve">Ajustar </w:t>
+      </w:r>
+      <w:proofErr w:type="spellStart"/>
+      <w:r>
+        <w:t>usersService</w:t>
+      </w:r>
+      <w:proofErr w:type="spellEnd"/>
+      <w:r>
+        <w:t xml:space="preserve"> y </w:t>
+      </w:r>
+      <w:proofErr w:type="spellStart"/>
+      <w:r>
+        <w:t>appointmentsService</w:t>
+      </w:r>
+      <w:proofErr w:type="spellEnd"/>
+      <w:r>
+        <w:t xml:space="preserve"> para que tomen los datos de la base de datos y no de un </w:t>
+      </w:r>
+      <w:proofErr w:type="spellStart"/>
+      <w:r>
+        <w:t>array</w:t>
+      </w:r>
+      <w:proofErr w:type="spellEnd"/>
+    </w:p>
+    <w:p>
+      <w:pPr>
+        <w:pStyle w:val="Prrafodelista"/>
+        <w:numPr>
+          <w:ilvl w:val="0"/>
+          <w:numId w:val="1"/>
+        </w:numPr>
+      </w:pPr>
+      <w:r>
+        <w:t xml:space="preserve">Crear en </w:t>
+      </w:r>
+      <w:proofErr w:type="spellStart"/>
+      <w:r>
+        <w:t>Thunder</w:t>
+      </w:r>
+      <w:proofErr w:type="spellEnd"/>
+      <w:r>
+        <w:t xml:space="preserve"> </w:t>
+      </w:r>
+      <w:proofErr w:type="spellStart"/>
+      <w:r>
+        <w:t>Client</w:t>
+      </w:r>
+      <w:proofErr w:type="spellEnd"/>
+      <w:r>
+        <w:t xml:space="preserve"> de forma organizada las peticiones que vamos a ir haciendo</w:t>
+      </w:r>
+    </w:p>
+    <w:p>
+      <w:pPr>
+        <w:pStyle w:val="Prrafodelista"/>
+        <w:numPr>
+          <w:ilvl w:val="0"/>
+          <w:numId w:val="1"/>
+        </w:numPr>
+      </w:pPr>
+      <w:r>
+        <w:t xml:space="preserve">Activar y poner en false la siguiente propiedad de </w:t>
+      </w:r>
+      <w:proofErr w:type="spellStart"/>
+      <w:proofErr w:type="gramStart"/>
+      <w:r>
+        <w:t>tsconfig.json</w:t>
+      </w:r>
+      <w:proofErr w:type="spellEnd"/>
+      <w:proofErr w:type="gramEnd"/>
+      <w:r>
+        <w:t xml:space="preserve">   "</w:t>
+      </w:r>
+      <w:proofErr w:type="spellStart"/>
+      <w:r>
+        <w:t>strictPropertyInitialization</w:t>
+      </w:r>
+      <w:proofErr w:type="spellEnd"/>
+      <w:r>
+        <w:t xml:space="preserve">": false, </w:t>
+      </w:r>
+    </w:p>
+    <w:p>
+      <w:pPr>
+        <w:pStyle w:val="Prrafodelista"/>
+        <w:numPr>
+          <w:ilvl w:val="0"/>
+          <w:numId w:val="1"/>
+        </w:numPr>
+      </w:pPr>
+      <w:r>
+        <w:t>Configuraciones de los servicios, aquí es donde voy a establecer la conexión con la base de datos.</w:t>
+      </w:r>
+    </w:p>
+    <w:p>
+      <w:pPr>
+        <w:pStyle w:val="Prrafodelista"/>
+      </w:pPr>
+      <w:proofErr w:type="spellStart"/>
+      <w:r>
+        <w:t>export</w:t>
+      </w:r>
+      <w:proofErr w:type="spellEnd"/>
+      <w:r>
+        <w:t xml:space="preserve"> </w:t>
+      </w:r>
+      <w:proofErr w:type="spellStart"/>
+      <w:r>
+        <w:t>const</w:t>
+      </w:r>
+      <w:proofErr w:type="spellEnd"/>
+      <w:r>
+        <w:t xml:space="preserve"> </w:t>
+      </w:r>
+      <w:proofErr w:type="spellStart"/>
+      <w:r>
+        <w:t>getUsersService</w:t>
+      </w:r>
+      <w:proofErr w:type="spellEnd"/>
+      <w:r>
+        <w:t xml:space="preserve"> = </w:t>
+      </w:r>
+      <w:proofErr w:type="spellStart"/>
+      <w:r>
+        <w:t>async</w:t>
+      </w:r>
+      <w:proofErr w:type="spellEnd"/>
+      <w:r>
+        <w:t xml:space="preserve"> () =&gt; {</w:t>
+      </w:r>
+    </w:p>
+    <w:p>
+      <w:pPr>
+        <w:pStyle w:val="Prrafodelista"/>
+        <w:rPr>
+          <w:lang w:val="en-US"/>
+        </w:rPr>
+      </w:pPr>
+      <w:proofErr w:type="spellStart"/>
+      <w:r>
+        <w:rPr>
+          <w:lang w:val="en-US"/>
+        </w:rPr>
+        <w:t>const</w:t>
+      </w:r>
+      <w:proofErr w:type="spellEnd"/>
+      <w:r>
+        <w:rPr>
+          <w:lang w:val="en-US"/>
+        </w:rPr>
+        <w:t xml:space="preserve"> users = await </w:t>
+      </w:r>
+      <w:proofErr w:type="spellStart"/>
+      <w:r>
+        <w:rPr>
+          <w:lang w:val="en-US"/>
+        </w:rPr>
+        <w:t>AppDataSource.getRepository</w:t>
+      </w:r>
+      <w:proofErr w:type="spellEnd"/>
+      <w:r>
+        <w:rPr>
+          <w:lang w:val="en-US"/>
+        </w:rPr>
+        <w:t>(User</w:t>
+      </w:r>
+      <w:proofErr w:type="gramStart"/>
+      <w:r>
+        <w:rPr>
+          <w:lang w:val="en-US"/>
+        </w:rPr>
+        <w:t>).find</w:t>
+      </w:r>
+      <w:proofErr w:type="gramEnd"/>
+      <w:r>
+        <w:rPr>
+          <w:lang w:val="en-US"/>
+        </w:rPr>
+        <w:t>();</w:t>
+      </w:r>
+    </w:p>
+    <w:p>
+      <w:pPr>
+        <w:pStyle w:val="Prrafodelista"/>
+        <w:rPr>
+          <w:lang w:val="en-US"/>
+        </w:rPr>
+      </w:pPr>
+      <w:r>
+        <w:rPr>
+          <w:lang w:val="en-US"/>
+        </w:rPr>
+        <w:t>return users;</w:t>
+      </w:r>
+    </w:p>
+    <w:p>
+      <w:pPr>
+        <w:pStyle w:val="Prrafodelista"/>
+        <w:rPr>
+          <w:lang w:val="en-US"/>
+        </w:rPr>
+      </w:pPr>
+      <w:r>
+        <w:rPr>
+          <w:lang w:val="en-US"/>
+        </w:rPr>
+        <w:t>};</w:t>
+      </w:r>
+    </w:p>
+    <w:p>
+      <w:pPr>
+        <w:pStyle w:val="Prrafodelista"/>
+        <w:rPr>
+          <w:lang w:val="en-US"/>
+        </w:rPr>
+      </w:pPr>
+      <w:r>
+        <w:rPr>
+          <w:lang w:val="en-US"/>
+        </w:rPr>
+        <w:t xml:space="preserve">export </w:t>
+      </w:r>
+      <w:proofErr w:type="spellStart"/>
+      <w:r>
+        <w:rPr>
+          <w:lang w:val="en-US"/>
+        </w:rPr>
+        <w:t>const</w:t>
+      </w:r>
+      <w:proofErr w:type="spellEnd"/>
+      <w:r>
+        <w:rPr>
+          <w:lang w:val="en-US"/>
+        </w:rPr>
+        <w:t xml:space="preserve"> </w:t>
+      </w:r>
+      <w:proofErr w:type="spellStart"/>
+      <w:r>
+        <w:rPr>
+          <w:lang w:val="en-US"/>
+        </w:rPr>
+        <w:t>createUserService</w:t>
+      </w:r>
+      <w:proofErr w:type="spellEnd"/>
+      <w:r>
+        <w:rPr>
+          <w:lang w:val="en-US"/>
+        </w:rPr>
+        <w:t xml:space="preserve"> = </w:t>
+      </w:r>
+      <w:proofErr w:type="spellStart"/>
+      <w:r>
+        <w:rPr>
+          <w:lang w:val="en-US"/>
+        </w:rPr>
+        <w:t>async</w:t>
+      </w:r>
+      <w:proofErr w:type="spellEnd"/>
+      <w:r>
+        <w:rPr>
+          <w:lang w:val="en-US"/>
+        </w:rPr>
+        <w:t xml:space="preserve"> (</w:t>
+      </w:r>
+      <w:proofErr w:type="spellStart"/>
+      <w:r>
+        <w:rPr>
+          <w:lang w:val="en-US"/>
+        </w:rPr>
+        <w:t>userData</w:t>
+      </w:r>
+      <w:proofErr w:type="spellEnd"/>
+      <w:r>
+        <w:rPr>
+          <w:lang w:val="en-US"/>
+        </w:rPr>
+        <w:t xml:space="preserve">: </w:t>
+      </w:r>
+      <w:proofErr w:type="spellStart"/>
+      <w:r>
+        <w:rPr>
+          <w:lang w:val="en-US"/>
+        </w:rPr>
+        <w:t>UserDto</w:t>
+      </w:r>
+      <w:proofErr w:type="spellEnd"/>
+      <w:r>
+        <w:rPr>
+          <w:lang w:val="en-US"/>
+        </w:rPr>
+        <w:t>) =&gt; {</w:t>
+      </w:r>
+    </w:p>
+    <w:p>
+      <w:pPr>
+        <w:pStyle w:val="Prrafodelista"/>
+        <w:rPr>
+          <w:lang w:val="en-US"/>
+        </w:rPr>
+      </w:pPr>
+      <w:proofErr w:type="spellStart"/>
+      <w:r>
+        <w:rPr>
+          <w:lang w:val="en-US"/>
+        </w:rPr>
+        <w:t>const</w:t>
+      </w:r>
+      <w:proofErr w:type="spellEnd"/>
+      <w:r>
+        <w:rPr>
+          <w:lang w:val="en-US"/>
+        </w:rPr>
+        <w:t xml:space="preserve"> user = await </w:t>
+      </w:r>
+      <w:proofErr w:type="spellStart"/>
+      <w:r>
+        <w:rPr>
+          <w:lang w:val="en-US"/>
+        </w:rPr>
+        <w:t>userModel.create</w:t>
+      </w:r>
+      <w:proofErr w:type="spellEnd"/>
+      <w:r>
+        <w:rPr>
+          <w:lang w:val="en-US"/>
+        </w:rPr>
+        <w:t>(</w:t>
+      </w:r>
+      <w:proofErr w:type="spellStart"/>
+      <w:r>
+        <w:rPr>
+          <w:lang w:val="en-US"/>
+        </w:rPr>
+        <w:t>userData</w:t>
+      </w:r>
+      <w:proofErr w:type="spellEnd"/>
+      <w:r>
+        <w:rPr>
+          <w:lang w:val="en-US"/>
+        </w:rPr>
+        <w:t xml:space="preserve">); // </w:t>
+      </w:r>
+      <w:proofErr w:type="spellStart"/>
+      <w:r>
+        <w:rPr>
+          <w:lang w:val="en-US"/>
+        </w:rPr>
+        <w:t>crea</w:t>
+      </w:r>
+      <w:proofErr w:type="spellEnd"/>
+      <w:r>
+        <w:rPr>
+          <w:lang w:val="en-US"/>
+        </w:rPr>
+        <w:t xml:space="preserve"> el </w:t>
+      </w:r>
+      <w:proofErr w:type="spellStart"/>
+      <w:r>
+        <w:rPr>
+          <w:lang w:val="en-US"/>
+        </w:rPr>
+        <w:t>registro</w:t>
+      </w:r>
+      <w:proofErr w:type="spellEnd"/>
+    </w:p>
+    <w:p>
+      <w:pPr>
+        <w:pStyle w:val="Prrafodelista"/>
+        <w:rPr>
+          <w:lang w:val="en-US"/>
+        </w:rPr>
+      </w:pPr>
+      <w:proofErr w:type="spellStart"/>
+      <w:r>
+        <w:rPr>
+          <w:lang w:val="en-US"/>
+        </w:rPr>
+        <w:t>const</w:t>
+      </w:r>
+      <w:proofErr w:type="spellEnd"/>
+      <w:r>
+        <w:rPr>
+          <w:lang w:val="en-US"/>
+        </w:rPr>
+        <w:t xml:space="preserve"> result = </w:t>
+      </w:r>
+      <w:proofErr w:type="spellStart"/>
+      <w:r>
+        <w:rPr>
+          <w:lang w:val="en-US"/>
+        </w:rPr>
+        <w:t>userModel.save</w:t>
+      </w:r>
+      <w:proofErr w:type="spellEnd"/>
+      <w:r>
+        <w:rPr>
+          <w:lang w:val="en-US"/>
+        </w:rPr>
+        <w:t xml:space="preserve">(user); // </w:t>
+      </w:r>
+      <w:proofErr w:type="spellStart"/>
+      <w:r>
+        <w:rPr>
+          <w:lang w:val="en-US"/>
+        </w:rPr>
+        <w:t>guarda</w:t>
+      </w:r>
+      <w:proofErr w:type="spellEnd"/>
+      <w:r>
+        <w:rPr>
+          <w:lang w:val="en-US"/>
+        </w:rPr>
+        <w:t xml:space="preserve"> el </w:t>
+      </w:r>
+      <w:proofErr w:type="spellStart"/>
+      <w:r>
+        <w:rPr>
+          <w:lang w:val="en-US"/>
+        </w:rPr>
+        <w:t>registro</w:t>
+      </w:r>
+      <w:proofErr w:type="spellEnd"/>
+    </w:p>
+    <w:p>
+      <w:pPr>
+        <w:pStyle w:val="Prrafodelista"/>
+        <w:rPr>
+          <w:lang w:val="en-US"/>
+        </w:rPr>
+      </w:pPr>
+      <w:r>
+        <w:rPr>
+          <w:lang w:val="en-US"/>
+        </w:rPr>
+        <w:t>return user;</w:t>
+      </w:r>
+    </w:p>
+    <w:p>
+      <w:pPr>
+        <w:pStyle w:val="Prrafodelista"/>
+        <w:rPr>
+          <w:lang w:val="en-US"/>
+        </w:rPr>
+      </w:pPr>
+      <w:r>
+        <w:rPr>
+          <w:lang w:val="en-US"/>
+        </w:rPr>
+        <w:t>};</w:t>
+      </w:r>
+    </w:p>
+    <w:p>
+      <w:pPr>
+        <w:pStyle w:val="Prrafodelista"/>
+        <w:rPr>
+          <w:lang w:val="en-US"/>
+        </w:rPr>
+      </w:pPr>
+      <w:r>
+        <w:rPr>
+          <w:lang w:val="en-US"/>
+        </w:rPr>
+        <w:t xml:space="preserve">export </w:t>
+      </w:r>
+      <w:proofErr w:type="spellStart"/>
+      <w:r>
+        <w:rPr>
+          <w:lang w:val="en-US"/>
+        </w:rPr>
+        <w:t>const</w:t>
+      </w:r>
+      <w:proofErr w:type="spellEnd"/>
+      <w:r>
+        <w:rPr>
+          <w:lang w:val="en-US"/>
+        </w:rPr>
+        <w:t xml:space="preserve"> </w:t>
+      </w:r>
+      <w:proofErr w:type="spellStart"/>
+      <w:r>
+        <w:rPr>
+          <w:lang w:val="en-US"/>
+        </w:rPr>
+        <w:t>getUserByIdService</w:t>
+      </w:r>
+      <w:proofErr w:type="spellEnd"/>
+      <w:r>
+        <w:rPr>
+          <w:lang w:val="en-US"/>
+        </w:rPr>
+        <w:t xml:space="preserve"> = </w:t>
+      </w:r>
+      <w:proofErr w:type="spellStart"/>
+      <w:r>
+        <w:rPr>
+          <w:lang w:val="en-US"/>
+        </w:rPr>
+        <w:t>async</w:t>
+      </w:r>
+      <w:proofErr w:type="spellEnd"/>
+      <w:r>
+        <w:rPr>
+          <w:lang w:val="en-US"/>
+        </w:rPr>
+        <w:t xml:space="preserve"> (id: number) =&gt; {</w:t>
+      </w:r>
+    </w:p>
+    <w:p>
+      <w:pPr>
+        <w:pStyle w:val="Prrafodelista"/>
+        <w:rPr>
+          <w:lang w:val="en-US"/>
+        </w:rPr>
+      </w:pPr>
+      <w:proofErr w:type="spellStart"/>
+      <w:r>
+        <w:rPr>
+          <w:lang w:val="en-US"/>
+        </w:rPr>
+        <w:t>const</w:t>
+      </w:r>
+      <w:proofErr w:type="spellEnd"/>
+      <w:r>
+        <w:rPr>
+          <w:lang w:val="en-US"/>
+        </w:rPr>
+        <w:t xml:space="preserve"> user = await </w:t>
+      </w:r>
+      <w:proofErr w:type="spellStart"/>
+      <w:r>
+        <w:rPr>
+          <w:lang w:val="en-US"/>
+        </w:rPr>
+        <w:t>userModel.findOneBy</w:t>
+      </w:r>
+      <w:proofErr w:type="spellEnd"/>
+      <w:proofErr w:type="gramStart"/>
+      <w:r>
+        <w:rPr>
+          <w:lang w:val="en-US"/>
+        </w:rPr>
+        <w:t>({ id</w:t>
+      </w:r>
+      <w:proofErr w:type="gramEnd"/>
+      <w:r>
+        <w:rPr>
+          <w:lang w:val="en-US"/>
+        </w:rPr>
+        <w:t xml:space="preserve"> });</w:t>
+      </w:r>
+    </w:p>
+    <w:p>
+      <w:pPr>
+        <w:pStyle w:val="Prrafodelista"/>
+      </w:pPr>
+      <w:proofErr w:type="spellStart"/>
+      <w:r>
+        <w:t>return</w:t>
+      </w:r>
+      <w:proofErr w:type="spellEnd"/>
+      <w:r>
+        <w:t xml:space="preserve"> </w:t>
+      </w:r>
+      <w:proofErr w:type="spellStart"/>
+      <w:r>
+        <w:t>user</w:t>
+      </w:r>
+      <w:proofErr w:type="spellEnd"/>
+      <w:r>
+        <w:t>;</w:t>
+      </w:r>
+    </w:p>
+    <w:p>
+      <w:pPr>
+        <w:pStyle w:val="Prrafodelista"/>
+      </w:pPr>
+      <w:r>
+        <w:t>};</w:t>
+      </w:r>
+    </w:p>
+    <w:p>
+      <w:pPr>
+        <w:pStyle w:val="Prrafodelista"/>
+        <w:numPr>
+          <w:ilvl w:val="0"/>
+          <w:numId w:val="1"/>
+        </w:numPr>
+      </w:pPr>
+      <w:r>
+        <w:t xml:space="preserve">Crear todos los </w:t>
+      </w:r>
+      <w:proofErr w:type="gramStart"/>
+      <w:r>
+        <w:t>archivo necesarios</w:t>
+      </w:r>
+      <w:proofErr w:type="gramEnd"/>
+      <w:r>
+        <w:t xml:space="preserve"> para </w:t>
+      </w:r>
+      <w:proofErr w:type="spellStart"/>
+      <w:r>
+        <w:t>vehicles</w:t>
+      </w:r>
+      <w:proofErr w:type="spellEnd"/>
+    </w:p>
+    <w:p>
+      <w:pPr>
+        <w:pStyle w:val="Prrafodelista"/>
+        <w:numPr>
+          <w:ilvl w:val="0"/>
+          <w:numId w:val="1"/>
+        </w:numPr>
+      </w:pPr>
+      <w:r>
+        <w:t xml:space="preserve">Configurar </w:t>
+      </w:r>
+      <w:proofErr w:type="spellStart"/>
+      <w:r>
+        <w:t>dropschema</w:t>
+      </w:r>
+      <w:proofErr w:type="spellEnd"/>
+      <w:r>
+        <w:t xml:space="preserve"> en true para vaciar las tablas de la base de datos. Es importante al comenzar un proyecto para eliminar datos si necesitamos hacerlo para cambiar los datos</w:t>
+      </w:r>
+    </w:p>
+    <w:p>
+      <w:pPr>
+        <w:pStyle w:val="Prrafodelista"/>
+        <w:numPr>
+          <w:ilvl w:val="0"/>
+          <w:numId w:val="1"/>
+        </w:numPr>
+      </w:pPr>
+      <w:r>
+        <w:t xml:space="preserve">Crear la relación entre las tablas </w:t>
+      </w:r>
+      <w:proofErr w:type="spellStart"/>
+      <w:r>
+        <w:t>users</w:t>
+      </w:r>
+      <w:proofErr w:type="spellEnd"/>
+      <w:r>
+        <w:t xml:space="preserve"> y </w:t>
+      </w:r>
+      <w:proofErr w:type="spellStart"/>
+      <w:r>
+        <w:t>vehicles</w:t>
+      </w:r>
+      <w:proofErr w:type="spellEnd"/>
+      <w:r>
+        <w:t xml:space="preserve"> agregando a la </w:t>
+      </w:r>
+      <w:proofErr w:type="spellStart"/>
+      <w:r>
+        <w:t>entity</w:t>
+      </w:r>
+      <w:proofErr w:type="spellEnd"/>
+      <w:r>
+        <w:t xml:space="preserve"> </w:t>
+      </w:r>
+      <w:proofErr w:type="spellStart"/>
+      <w:r>
+        <w:t>User</w:t>
+      </w:r>
+      <w:proofErr w:type="spellEnd"/>
+    </w:p>
+    <w:p>
+      <w:pPr>
+        <w:pStyle w:val="Prrafodelista"/>
+        <w:rPr>
+          <w:lang w:val="en-US"/>
+        </w:rPr>
+      </w:pPr>
+      <w:r>
+        <w:rPr>
+          <w:lang w:val="en-US"/>
+        </w:rPr>
+        <w:t>@</w:t>
+      </w:r>
+      <w:proofErr w:type="spellStart"/>
+      <w:proofErr w:type="gramStart"/>
+      <w:r>
+        <w:rPr>
+          <w:lang w:val="en-US"/>
+        </w:rPr>
+        <w:t>OneToOne</w:t>
+      </w:r>
+      <w:proofErr w:type="spellEnd"/>
+      <w:r>
+        <w:rPr>
+          <w:lang w:val="en-US"/>
+        </w:rPr>
+        <w:t>(</w:t>
+      </w:r>
+      <w:proofErr w:type="gramEnd"/>
+      <w:r>
+        <w:rPr>
+          <w:lang w:val="en-US"/>
+        </w:rPr>
+        <w:t>() =&gt; Vehicle)</w:t>
+      </w:r>
+    </w:p>
+    <w:p>
+      <w:pPr>
+        <w:pStyle w:val="Prrafodelista"/>
+        <w:rPr>
+          <w:lang w:val="en-US"/>
+        </w:rPr>
+      </w:pPr>
+      <w:r>
+        <w:rPr>
+          <w:lang w:val="en-US"/>
+        </w:rPr>
+        <w:t>@</w:t>
+      </w:r>
+      <w:proofErr w:type="spellStart"/>
+      <w:proofErr w:type="gramStart"/>
+      <w:r>
+        <w:rPr>
+          <w:lang w:val="en-US"/>
+        </w:rPr>
+        <w:t>JoinColumn</w:t>
+      </w:r>
+      <w:proofErr w:type="spellEnd"/>
+      <w:r>
+        <w:rPr>
+          <w:lang w:val="en-US"/>
+        </w:rPr>
+        <w:t>(</w:t>
+      </w:r>
+      <w:proofErr w:type="gramEnd"/>
+      <w:r>
+        <w:rPr>
+          <w:lang w:val="en-US"/>
+        </w:rPr>
+        <w:t>)</w:t>
+      </w:r>
+    </w:p>
+    <w:p>
+      <w:pPr>
+        <w:pStyle w:val="Prrafodelista"/>
+        <w:rPr>
+          <w:lang w:val="en-US"/>
+        </w:rPr>
+      </w:pPr>
+      <w:r>
+        <w:rPr>
+          <w:lang w:val="en-US"/>
+        </w:rPr>
+        <w:t>vehicle: Vehicle;</w:t>
+      </w:r>
+    </w:p>
+    <w:p>
+      <w:pPr>
+        <w:pStyle w:val="Prrafodelista"/>
+        <w:numPr>
+          <w:ilvl w:val="0"/>
+          <w:numId w:val="1"/>
+        </w:numPr>
+      </w:pPr>
+      <w:r>
+        <w:t xml:space="preserve">Ajustar el Servicio para establecer la relación y hacer la petición de envío a la base de datos y agregar el </w:t>
+      </w:r>
+      <w:proofErr w:type="spellStart"/>
+      <w:r>
+        <w:t>find</w:t>
+      </w:r>
+      <w:proofErr w:type="spellEnd"/>
+      <w:r>
+        <w:t xml:space="preserve"> </w:t>
+      </w:r>
+      <w:proofErr w:type="spellStart"/>
+      <w:r>
+        <w:t>relations</w:t>
+      </w:r>
+      <w:proofErr w:type="spellEnd"/>
+      <w:r>
+        <w:t xml:space="preserve"> para que se muestren los datos relacionados a los </w:t>
+      </w:r>
+      <w:proofErr w:type="spellStart"/>
+      <w:r>
+        <w:t>users</w:t>
+      </w:r>
+      <w:proofErr w:type="spellEnd"/>
+    </w:p>
+    <w:p>
+      <w:pPr>
+        <w:pStyle w:val="Prrafodelista"/>
+        <w:numPr>
+          <w:ilvl w:val="0"/>
+          <w:numId w:val="1"/>
+        </w:numPr>
+      </w:pPr>
+      <w:r>
+        <w:t xml:space="preserve">Vamos a trabajar relaciones de uno a varios, para hacerlo más </w:t>
+      </w:r>
+      <w:r>
+        <w:t>real</w:t>
+      </w:r>
       <w:bookmarkStart w:id="0" w:name="_GoBack"/>
       <w:bookmarkEnd w:id="0"/>
-      <w:r>
-        <w:rPr>
-          <w:lang w:val="en-US"/>
-        </w:rPr>
-        <w:br/>
-      </w:r>
-    </w:p>
-    <w:p>
-      <w:pPr>
-        <w:rPr>
-          <w:lang w:val="en-US"/>
-        </w:rPr>
-      </w:pPr>
-    </w:p>
-    <w:p>
-      <w:pPr>
-        <w:rPr>
-          <w:lang w:val="en-US"/>
-        </w:rPr>
-      </w:pPr>
-    </w:p>
+    </w:p>
+    <w:p/>
     <w:sectPr>
       <w:pgSz w:w="11906" w:h="16838"/>
       <w:pgMar w:top="1417" w:right="1701" w:bottom="1417" w:left="1701" w:header="708" w:footer="708" w:gutter="0"/>
@@ -3319,7 +5137,6 @@
   <w:style w:type="character" w:default="1" w:styleId="Fuentedeprrafopredeter">
     <w:name w:val="Default Paragraph Font"/>
     <w:uiPriority w:val="1"/>
-    <w:semiHidden/>
     <w:unhideWhenUsed/>
   </w:style>
   <w:style w:type="table" w:default="1" w:styleId="Tablanormal">
@@ -3365,6 +5182,17 @@
       <w:color w:val="2E74B5" w:themeColor="accent1" w:themeShade="BF"/>
       <w:sz w:val="32"/>
       <w:szCs w:val="32"/>
+    </w:rPr>
+  </w:style>
+  <w:style w:type="character" w:styleId="Hipervnculo">
+    <w:name w:val="Hyperlink"/>
+    <w:basedOn w:val="Fuentedeprrafopredeter"/>
+    <w:uiPriority w:val="99"/>
+    <w:unhideWhenUsed/>
+    <w:rsid w:val="00DA6A0B"/>
+    <w:rPr>
+      <w:color w:val="0563C1" w:themeColor="hyperlink"/>
+      <w:u w:val="single"/>
     </w:rPr>
   </w:style>
 </w:styles>

</xml_diff>